<commit_message>
Tarea lista, algunas modificaciones realizadas.
</commit_message>
<xml_diff>
--- a/Laboratorio/Tarea 1/Tarea 1.docx
+++ b/Laboratorio/Tarea 1/Tarea 1.docx
@@ -368,8 +368,6 @@
             <w:t>Tabla de Contenidos</w:t>
           </w:r>
         </w:p>
-        <w:bookmarkStart w:id="0" w:name="_GoBack"/>
-        <w:bookmarkEnd w:id="0"/>
         <w:p>
           <w:pPr>
             <w:pStyle w:val="TDC1"/>
@@ -741,12 +739,12 @@
       <w:pPr>
         <w:pStyle w:val="Ttulo1"/>
       </w:pPr>
-      <w:bookmarkStart w:id="1" w:name="_Toc399179254"/>
+      <w:bookmarkStart w:id="0" w:name="_Toc399179254"/>
       <w:r>
         <w:lastRenderedPageBreak/>
         <w:t>Parte C: Tablespaces y Datafiles</w:t>
       </w:r>
-      <w:bookmarkEnd w:id="1"/>
+      <w:bookmarkEnd w:id="0"/>
     </w:p>
     <w:p>
       <w:pPr>
@@ -764,35 +762,7 @@
         <w:rPr>
           <w:lang w:val="es-ES"/>
         </w:rPr>
-        <w:t xml:space="preserve">Utilizando sólo comandos SQL altere los </w:t>
-      </w:r>
-      <w:proofErr w:type="spellStart"/>
-      <w:r>
-        <w:rPr>
-          <w:lang w:val="es-ES"/>
-        </w:rPr>
-        <w:t>datafiles</w:t>
-      </w:r>
-      <w:proofErr w:type="spellEnd"/>
-      <w:r>
-        <w:rPr>
-          <w:lang w:val="es-ES"/>
-        </w:rPr>
-        <w:t xml:space="preserve"> de cada uno de los </w:t>
-      </w:r>
-      <w:proofErr w:type="spellStart"/>
-      <w:r>
-        <w:rPr>
-          <w:lang w:val="es-ES"/>
-        </w:rPr>
-        <w:t>tablespaces</w:t>
-      </w:r>
-      <w:proofErr w:type="spellEnd"/>
-      <w:r>
-        <w:rPr>
-          <w:lang w:val="es-ES"/>
-        </w:rPr>
-        <w:t xml:space="preserve"> para que no les sea permitido crecer de forma ilimitada, sino que más bien sean de tamaño fijo con los siguientes tamaños:</w:t>
+        <w:t>Utilizando sólo comandos SQL altere los datafiles de cada uno de los tablespaces para que no les sea permitido crecer de forma ilimitada, sino que más bien sean de tamaño fijo con los siguientes tamaños:</w:t>
       </w:r>
     </w:p>
     <w:p>
@@ -1176,49 +1146,7 @@
         <w:rPr>
           <w:lang w:val="es-ES"/>
         </w:rPr>
-        <w:t>ALTER DATABASE DATAFILE '/</w:t>
-      </w:r>
-      <w:proofErr w:type="spellStart"/>
-      <w:r>
-        <w:rPr>
-          <w:lang w:val="es-ES"/>
-        </w:rPr>
-        <w:t>tablespace</w:t>
-      </w:r>
-      <w:proofErr w:type="spellEnd"/>
-      <w:r>
-        <w:rPr>
-          <w:lang w:val="es-ES"/>
-        </w:rPr>
-        <w:t>/</w:t>
-      </w:r>
-      <w:proofErr w:type="spellStart"/>
-      <w:r>
-        <w:rPr>
-          <w:lang w:val="es-ES"/>
-        </w:rPr>
-        <w:t>fuentemagna</w:t>
-      </w:r>
-      <w:proofErr w:type="spellEnd"/>
-      <w:r>
-        <w:rPr>
-          <w:lang w:val="es-ES"/>
-        </w:rPr>
-        <w:t>/</w:t>
-      </w:r>
-      <w:proofErr w:type="spellStart"/>
-      <w:r>
-        <w:rPr>
-          <w:lang w:val="es-ES"/>
-        </w:rPr>
-        <w:t>fuentemagna</w:t>
-      </w:r>
-      <w:proofErr w:type="spellEnd"/>
-      <w:r>
-        <w:rPr>
-          <w:lang w:val="es-ES"/>
-        </w:rPr>
-        <w:t>/users01.dbf'</w:t>
+        <w:t>ALTER DATABASE DATAFILE '/tablespace/fuentemagna/fuentemagna/users01.dbf'</w:t>
       </w:r>
     </w:p>
     <w:p>
@@ -1246,49 +1174,7 @@
         <w:rPr>
           <w:lang w:val="es-ES"/>
         </w:rPr>
-        <w:t>ALTER DATABASE DATAFILE '/</w:t>
-      </w:r>
-      <w:proofErr w:type="spellStart"/>
-      <w:r>
-        <w:rPr>
-          <w:lang w:val="es-ES"/>
-        </w:rPr>
-        <w:t>tablespace</w:t>
-      </w:r>
-      <w:proofErr w:type="spellEnd"/>
-      <w:r>
-        <w:rPr>
-          <w:lang w:val="es-ES"/>
-        </w:rPr>
-        <w:t>/</w:t>
-      </w:r>
-      <w:proofErr w:type="spellStart"/>
-      <w:r>
-        <w:rPr>
-          <w:lang w:val="es-ES"/>
-        </w:rPr>
-        <w:t>fuentemagna</w:t>
-      </w:r>
-      <w:proofErr w:type="spellEnd"/>
-      <w:r>
-        <w:rPr>
-          <w:lang w:val="es-ES"/>
-        </w:rPr>
-        <w:t>/</w:t>
-      </w:r>
-      <w:proofErr w:type="spellStart"/>
-      <w:r>
-        <w:rPr>
-          <w:lang w:val="es-ES"/>
-        </w:rPr>
-        <w:t>fuentemagna</w:t>
-      </w:r>
-      <w:proofErr w:type="spellEnd"/>
-      <w:r>
-        <w:rPr>
-          <w:lang w:val="es-ES"/>
-        </w:rPr>
-        <w:t>/users01.dbf'</w:t>
+        <w:t>ALTER DATABASE DATAFILE '/tablespace/fuentemagna/fuentemagna/users01.dbf'</w:t>
       </w:r>
     </w:p>
     <w:p>
@@ -1316,49 +1202,7 @@
         <w:rPr>
           <w:lang w:val="es-ES"/>
         </w:rPr>
-        <w:t>ALTER DATABASE DATAFILE '/</w:t>
-      </w:r>
-      <w:proofErr w:type="spellStart"/>
-      <w:r>
-        <w:rPr>
-          <w:lang w:val="es-ES"/>
-        </w:rPr>
-        <w:t>tablespace</w:t>
-      </w:r>
-      <w:proofErr w:type="spellEnd"/>
-      <w:r>
-        <w:rPr>
-          <w:lang w:val="es-ES"/>
-        </w:rPr>
-        <w:t>/</w:t>
-      </w:r>
-      <w:proofErr w:type="spellStart"/>
-      <w:r>
-        <w:rPr>
-          <w:lang w:val="es-ES"/>
-        </w:rPr>
-        <w:t>fuentemagna</w:t>
-      </w:r>
-      <w:proofErr w:type="spellEnd"/>
-      <w:r>
-        <w:rPr>
-          <w:lang w:val="es-ES"/>
-        </w:rPr>
-        <w:t>/</w:t>
-      </w:r>
-      <w:proofErr w:type="spellStart"/>
-      <w:r>
-        <w:rPr>
-          <w:lang w:val="es-ES"/>
-        </w:rPr>
-        <w:t>fuentemagna</w:t>
-      </w:r>
-      <w:proofErr w:type="spellEnd"/>
-      <w:r>
-        <w:rPr>
-          <w:lang w:val="es-ES"/>
-        </w:rPr>
-        <w:t>/example01.dbf'</w:t>
+        <w:t>ALTER DATABASE DATAFILE '/tablespace/fuentemagna/fuentemagna/example01.dbf'</w:t>
       </w:r>
     </w:p>
     <w:p>
@@ -1392,49 +1236,7 @@
         <w:rPr>
           <w:lang w:val="es-ES"/>
         </w:rPr>
-        <w:t>ALTER DATABASE DATAFILE '/</w:t>
-      </w:r>
-      <w:proofErr w:type="spellStart"/>
-      <w:r>
-        <w:rPr>
-          <w:lang w:val="es-ES"/>
-        </w:rPr>
-        <w:t>tablespace</w:t>
-      </w:r>
-      <w:proofErr w:type="spellEnd"/>
-      <w:r>
-        <w:rPr>
-          <w:lang w:val="es-ES"/>
-        </w:rPr>
-        <w:t>/</w:t>
-      </w:r>
-      <w:proofErr w:type="spellStart"/>
-      <w:r>
-        <w:rPr>
-          <w:lang w:val="es-ES"/>
-        </w:rPr>
-        <w:t>fuentemagna</w:t>
-      </w:r>
-      <w:proofErr w:type="spellEnd"/>
-      <w:r>
-        <w:rPr>
-          <w:lang w:val="es-ES"/>
-        </w:rPr>
-        <w:t>/</w:t>
-      </w:r>
-      <w:proofErr w:type="spellStart"/>
-      <w:r>
-        <w:rPr>
-          <w:lang w:val="es-ES"/>
-        </w:rPr>
-        <w:t>fuentemagna</w:t>
-      </w:r>
-      <w:proofErr w:type="spellEnd"/>
-      <w:r>
-        <w:rPr>
-          <w:lang w:val="es-ES"/>
-        </w:rPr>
-        <w:t>/example01.dbf'</w:t>
+        <w:t>ALTER DATABASE DATAFILE '/tablespace/fuentemagna/fuentemagna/example01.dbf'</w:t>
       </w:r>
     </w:p>
     <w:p>
@@ -1462,49 +1264,7 @@
         <w:rPr>
           <w:lang w:val="es-ES"/>
         </w:rPr>
-        <w:t>ALTER DATABASE DATAFILE '/</w:t>
-      </w:r>
-      <w:proofErr w:type="spellStart"/>
-      <w:r>
-        <w:rPr>
-          <w:lang w:val="es-ES"/>
-        </w:rPr>
-        <w:t>tablespace</w:t>
-      </w:r>
-      <w:proofErr w:type="spellEnd"/>
-      <w:r>
-        <w:rPr>
-          <w:lang w:val="es-ES"/>
-        </w:rPr>
-        <w:t>/</w:t>
-      </w:r>
-      <w:proofErr w:type="spellStart"/>
-      <w:r>
-        <w:rPr>
-          <w:lang w:val="es-ES"/>
-        </w:rPr>
-        <w:t>fuentemagna</w:t>
-      </w:r>
-      <w:proofErr w:type="spellEnd"/>
-      <w:r>
-        <w:rPr>
-          <w:lang w:val="es-ES"/>
-        </w:rPr>
-        <w:t>/</w:t>
-      </w:r>
-      <w:proofErr w:type="spellStart"/>
-      <w:r>
-        <w:rPr>
-          <w:lang w:val="es-ES"/>
-        </w:rPr>
-        <w:t>fuentemagna</w:t>
-      </w:r>
-      <w:proofErr w:type="spellEnd"/>
-      <w:r>
-        <w:rPr>
-          <w:lang w:val="es-ES"/>
-        </w:rPr>
-        <w:t>/sysaux01.dbf'</w:t>
+        <w:t>ALTER DATABASE DATAFILE '/tablespace/fuentemagna/fuentemagna/sysaux01.dbf'</w:t>
       </w:r>
     </w:p>
     <w:p>
@@ -1532,49 +1292,7 @@
         <w:rPr>
           <w:lang w:val="es-ES"/>
         </w:rPr>
-        <w:t>ALTER DATABASE DATAFILE '/</w:t>
-      </w:r>
-      <w:proofErr w:type="spellStart"/>
-      <w:r>
-        <w:rPr>
-          <w:lang w:val="es-ES"/>
-        </w:rPr>
-        <w:t>tablespace</w:t>
-      </w:r>
-      <w:proofErr w:type="spellEnd"/>
-      <w:r>
-        <w:rPr>
-          <w:lang w:val="es-ES"/>
-        </w:rPr>
-        <w:t>/</w:t>
-      </w:r>
-      <w:proofErr w:type="spellStart"/>
-      <w:r>
-        <w:rPr>
-          <w:lang w:val="es-ES"/>
-        </w:rPr>
-        <w:t>fuentemagna</w:t>
-      </w:r>
-      <w:proofErr w:type="spellEnd"/>
-      <w:r>
-        <w:rPr>
-          <w:lang w:val="es-ES"/>
-        </w:rPr>
-        <w:t>/</w:t>
-      </w:r>
-      <w:proofErr w:type="spellStart"/>
-      <w:r>
-        <w:rPr>
-          <w:lang w:val="es-ES"/>
-        </w:rPr>
-        <w:t>fuentemagna</w:t>
-      </w:r>
-      <w:proofErr w:type="spellEnd"/>
-      <w:r>
-        <w:rPr>
-          <w:lang w:val="es-ES"/>
-        </w:rPr>
-        <w:t>/sysaux01.dbf'</w:t>
+        <w:t>ALTER DATABASE DATAFILE '/tablespace/fuentemagna/fuentemagna/sysaux01.dbf'</w:t>
       </w:r>
     </w:p>
     <w:p>
@@ -1602,49 +1320,7 @@
         <w:rPr>
           <w:lang w:val="es-ES"/>
         </w:rPr>
-        <w:t>ALTER DATABASE DATAFILE '/</w:t>
-      </w:r>
-      <w:proofErr w:type="spellStart"/>
-      <w:r>
-        <w:rPr>
-          <w:lang w:val="es-ES"/>
-        </w:rPr>
-        <w:t>tablespace</w:t>
-      </w:r>
-      <w:proofErr w:type="spellEnd"/>
-      <w:r>
-        <w:rPr>
-          <w:lang w:val="es-ES"/>
-        </w:rPr>
-        <w:t>/</w:t>
-      </w:r>
-      <w:proofErr w:type="spellStart"/>
-      <w:r>
-        <w:rPr>
-          <w:lang w:val="es-ES"/>
-        </w:rPr>
-        <w:t>fuentemagna</w:t>
-      </w:r>
-      <w:proofErr w:type="spellEnd"/>
-      <w:r>
-        <w:rPr>
-          <w:lang w:val="es-ES"/>
-        </w:rPr>
-        <w:t>/</w:t>
-      </w:r>
-      <w:proofErr w:type="spellStart"/>
-      <w:r>
-        <w:rPr>
-          <w:lang w:val="es-ES"/>
-        </w:rPr>
-        <w:t>fuentemagna</w:t>
-      </w:r>
-      <w:proofErr w:type="spellEnd"/>
-      <w:r>
-        <w:rPr>
-          <w:lang w:val="es-ES"/>
-        </w:rPr>
-        <w:t>/system01.dbf'</w:t>
+        <w:t>ALTER DATABASE DATAFILE '/tablespace/fuentemagna/fuentemagna/system01.dbf'</w:t>
       </w:r>
     </w:p>
     <w:p>
@@ -1672,49 +1348,7 @@
         <w:rPr>
           <w:lang w:val="es-ES"/>
         </w:rPr>
-        <w:t>ALTER DATABASE DATAFILE '/</w:t>
-      </w:r>
-      <w:proofErr w:type="spellStart"/>
-      <w:r>
-        <w:rPr>
-          <w:lang w:val="es-ES"/>
-        </w:rPr>
-        <w:t>tablespace</w:t>
-      </w:r>
-      <w:proofErr w:type="spellEnd"/>
-      <w:r>
-        <w:rPr>
-          <w:lang w:val="es-ES"/>
-        </w:rPr>
-        <w:t>/</w:t>
-      </w:r>
-      <w:proofErr w:type="spellStart"/>
-      <w:r>
-        <w:rPr>
-          <w:lang w:val="es-ES"/>
-        </w:rPr>
-        <w:t>fuentemagna</w:t>
-      </w:r>
-      <w:proofErr w:type="spellEnd"/>
-      <w:r>
-        <w:rPr>
-          <w:lang w:val="es-ES"/>
-        </w:rPr>
-        <w:t>/</w:t>
-      </w:r>
-      <w:proofErr w:type="spellStart"/>
-      <w:r>
-        <w:rPr>
-          <w:lang w:val="es-ES"/>
-        </w:rPr>
-        <w:t>fuentemagna</w:t>
-      </w:r>
-      <w:proofErr w:type="spellEnd"/>
-      <w:r>
-        <w:rPr>
-          <w:lang w:val="es-ES"/>
-        </w:rPr>
-        <w:t>/system01.dbf'</w:t>
+        <w:t>ALTER DATABASE DATAFILE '/tablespace/fuentemagna/fuentemagna/system01.dbf'</w:t>
       </w:r>
     </w:p>
     <w:p>
@@ -1742,49 +1376,7 @@
         <w:rPr>
           <w:lang w:val="es-ES"/>
         </w:rPr>
-        <w:t>ALTER DATABASE DATAFILE '/</w:t>
-      </w:r>
-      <w:proofErr w:type="spellStart"/>
-      <w:r>
-        <w:rPr>
-          <w:lang w:val="es-ES"/>
-        </w:rPr>
-        <w:t>tablespace</w:t>
-      </w:r>
-      <w:proofErr w:type="spellEnd"/>
-      <w:r>
-        <w:rPr>
-          <w:lang w:val="es-ES"/>
-        </w:rPr>
-        <w:t>/</w:t>
-      </w:r>
-      <w:proofErr w:type="spellStart"/>
-      <w:r>
-        <w:rPr>
-          <w:lang w:val="es-ES"/>
-        </w:rPr>
-        <w:t>fuentemagna</w:t>
-      </w:r>
-      <w:proofErr w:type="spellEnd"/>
-      <w:r>
-        <w:rPr>
-          <w:lang w:val="es-ES"/>
-        </w:rPr>
-        <w:t>/</w:t>
-      </w:r>
-      <w:proofErr w:type="spellStart"/>
-      <w:r>
-        <w:rPr>
-          <w:lang w:val="es-ES"/>
-        </w:rPr>
-        <w:t>fuentemagna</w:t>
-      </w:r>
-      <w:proofErr w:type="spellEnd"/>
-      <w:r>
-        <w:rPr>
-          <w:lang w:val="es-ES"/>
-        </w:rPr>
-        <w:t>/undotbs01.dbf'</w:t>
+        <w:t>ALTER DATABASE DATAFILE '/tablespace/fuentemagna/fuentemagna/undotbs01.dbf'</w:t>
       </w:r>
     </w:p>
     <w:p>
@@ -1812,49 +1404,7 @@
         <w:rPr>
           <w:lang w:val="es-ES"/>
         </w:rPr>
-        <w:t>ALTER DATABASE DATAFILE '/</w:t>
-      </w:r>
-      <w:proofErr w:type="spellStart"/>
-      <w:r>
-        <w:rPr>
-          <w:lang w:val="es-ES"/>
-        </w:rPr>
-        <w:t>tablespace</w:t>
-      </w:r>
-      <w:proofErr w:type="spellEnd"/>
-      <w:r>
-        <w:rPr>
-          <w:lang w:val="es-ES"/>
-        </w:rPr>
-        <w:t>/</w:t>
-      </w:r>
-      <w:proofErr w:type="spellStart"/>
-      <w:r>
-        <w:rPr>
-          <w:lang w:val="es-ES"/>
-        </w:rPr>
-        <w:t>fuentemagna</w:t>
-      </w:r>
-      <w:proofErr w:type="spellEnd"/>
-      <w:r>
-        <w:rPr>
-          <w:lang w:val="es-ES"/>
-        </w:rPr>
-        <w:t>/</w:t>
-      </w:r>
-      <w:proofErr w:type="spellStart"/>
-      <w:r>
-        <w:rPr>
-          <w:lang w:val="es-ES"/>
-        </w:rPr>
-        <w:t>fuentemagna</w:t>
-      </w:r>
-      <w:proofErr w:type="spellEnd"/>
-      <w:r>
-        <w:rPr>
-          <w:lang w:val="es-ES"/>
-        </w:rPr>
-        <w:t>/undotbs01.dbf'</w:t>
+        <w:t>ALTER DATABASE DATAFILE '/tablespace/fuentemagna/fuentemagna/undotbs01.dbf'</w:t>
       </w:r>
     </w:p>
     <w:p>
@@ -1883,49 +1433,7 @@
         <w:rPr>
           <w:lang w:val="es-ES"/>
         </w:rPr>
-        <w:t>ALTER DATABASE TEMPFILE '/</w:t>
-      </w:r>
-      <w:proofErr w:type="spellStart"/>
-      <w:r>
-        <w:rPr>
-          <w:lang w:val="es-ES"/>
-        </w:rPr>
-        <w:t>tablespace</w:t>
-      </w:r>
-      <w:proofErr w:type="spellEnd"/>
-      <w:r>
-        <w:rPr>
-          <w:lang w:val="es-ES"/>
-        </w:rPr>
-        <w:t>/</w:t>
-      </w:r>
-      <w:proofErr w:type="spellStart"/>
-      <w:r>
-        <w:rPr>
-          <w:lang w:val="es-ES"/>
-        </w:rPr>
-        <w:t>fuentemagna</w:t>
-      </w:r>
-      <w:proofErr w:type="spellEnd"/>
-      <w:r>
-        <w:rPr>
-          <w:lang w:val="es-ES"/>
-        </w:rPr>
-        <w:t>/</w:t>
-      </w:r>
-      <w:proofErr w:type="spellStart"/>
-      <w:r>
-        <w:rPr>
-          <w:lang w:val="es-ES"/>
-        </w:rPr>
-        <w:t>fuentemagna</w:t>
-      </w:r>
-      <w:proofErr w:type="spellEnd"/>
-      <w:r>
-        <w:rPr>
-          <w:lang w:val="es-ES"/>
-        </w:rPr>
-        <w:t>/temp01.dbf'</w:t>
+        <w:t>ALTER DATABASE TEMPFILE '/tablespace/fuentemagna/fuentemagna/temp01.dbf'</w:t>
       </w:r>
     </w:p>
     <w:p>
@@ -1953,49 +1461,7 @@
         <w:rPr>
           <w:lang w:val="es-ES"/>
         </w:rPr>
-        <w:t>ALTER DATABASE TEMPFILE '/</w:t>
-      </w:r>
-      <w:proofErr w:type="spellStart"/>
-      <w:r>
-        <w:rPr>
-          <w:lang w:val="es-ES"/>
-        </w:rPr>
-        <w:t>tablespace</w:t>
-      </w:r>
-      <w:proofErr w:type="spellEnd"/>
-      <w:r>
-        <w:rPr>
-          <w:lang w:val="es-ES"/>
-        </w:rPr>
-        <w:t>/</w:t>
-      </w:r>
-      <w:proofErr w:type="spellStart"/>
-      <w:r>
-        <w:rPr>
-          <w:lang w:val="es-ES"/>
-        </w:rPr>
-        <w:t>fuentemagna</w:t>
-      </w:r>
-      <w:proofErr w:type="spellEnd"/>
-      <w:r>
-        <w:rPr>
-          <w:lang w:val="es-ES"/>
-        </w:rPr>
-        <w:t>/</w:t>
-      </w:r>
-      <w:proofErr w:type="spellStart"/>
-      <w:r>
-        <w:rPr>
-          <w:lang w:val="es-ES"/>
-        </w:rPr>
-        <w:t>fuentemagna</w:t>
-      </w:r>
-      <w:proofErr w:type="spellEnd"/>
-      <w:r>
-        <w:rPr>
-          <w:lang w:val="es-ES"/>
-        </w:rPr>
-        <w:t>/temp01.dbf'</w:t>
+        <w:t>ALTER DATABASE TEMPFILE '/tablespace/fuentemagna/fuentemagna/temp01.dbf'</w:t>
       </w:r>
     </w:p>
     <w:p>
@@ -2062,87 +1528,27 @@
         <w:rPr>
           <w:lang w:val="es-ES"/>
         </w:rPr>
-        <w:t xml:space="preserve">Cree un </w:t>
-      </w:r>
-      <w:proofErr w:type="spellStart"/>
-      <w:r>
-        <w:rPr>
-          <w:lang w:val="es-ES"/>
-        </w:rPr>
-        <w:t>tablespace</w:t>
-      </w:r>
-      <w:proofErr w:type="spellEnd"/>
-      <w:r>
-        <w:rPr>
-          <w:lang w:val="es-ES"/>
-        </w:rPr>
-        <w:t xml:space="preserve"> denominado </w:t>
-      </w:r>
-      <w:proofErr w:type="spellStart"/>
-      <w:r>
-        <w:rPr>
-          <w:lang w:val="es-ES"/>
-        </w:rPr>
-        <w:t>tbsautouniforme</w:t>
-      </w:r>
-      <w:proofErr w:type="spellEnd"/>
-      <w:r>
-        <w:rPr>
-          <w:lang w:val="es-ES"/>
-        </w:rPr>
-        <w:t xml:space="preserve"> que sea </w:t>
-      </w:r>
-      <w:proofErr w:type="spellStart"/>
+        <w:t xml:space="preserve">Cree un tablespace denominado tbsautouniforme que sea </w:t>
+      </w:r>
       <w:r>
         <w:rPr>
           <w:i/>
           <w:lang w:val="es-ES"/>
         </w:rPr>
-        <w:t>Locally</w:t>
-      </w:r>
-      <w:proofErr w:type="spellEnd"/>
+        <w:t>Locally managed</w:t>
+      </w:r>
       <w:r>
         <w:rPr>
           <w:i/>
           <w:lang w:val="es-ES"/>
         </w:rPr>
-        <w:t xml:space="preserve"> </w:t>
-      </w:r>
-      <w:proofErr w:type="spellStart"/>
-      <w:r>
-        <w:rPr>
-          <w:i/>
-          <w:lang w:val="es-ES"/>
-        </w:rPr>
-        <w:t>managed</w:t>
-      </w:r>
-      <w:proofErr w:type="spellEnd"/>
-      <w:r>
-        <w:rPr>
-          <w:i/>
-          <w:lang w:val="es-ES"/>
-        </w:rPr>
         <w:t xml:space="preserve">, </w:t>
       </w:r>
       <w:r>
         <w:rPr>
           <w:lang w:val="es-ES"/>
         </w:rPr>
-        <w:t xml:space="preserve">cuyo </w:t>
-      </w:r>
-      <w:proofErr w:type="spellStart"/>
-      <w:r>
-        <w:rPr>
-          <w:lang w:val="es-ES"/>
-        </w:rPr>
-        <w:t>datafile</w:t>
-      </w:r>
-      <w:proofErr w:type="spellEnd"/>
-      <w:r>
-        <w:rPr>
-          <w:lang w:val="es-ES"/>
-        </w:rPr>
-        <w:t xml:space="preserve"> sea de ta</w:t>
+        <w:t>cuyo datafile sea de ta</w:t>
       </w:r>
       <w:r>
         <w:rPr>
@@ -2154,104 +1560,20 @@
         <w:rPr>
           <w:lang w:val="es-ES"/>
         </w:rPr>
-        <w:t xml:space="preserve">sea automática, es decir con un mapa de bits y los </w:t>
-      </w:r>
-      <w:proofErr w:type="spellStart"/>
-      <w:r>
-        <w:rPr>
-          <w:lang w:val="es-ES"/>
-        </w:rPr>
-        <w:t>extents</w:t>
-      </w:r>
-      <w:proofErr w:type="spellEnd"/>
-      <w:r>
-        <w:rPr>
-          <w:lang w:val="es-ES"/>
-        </w:rPr>
-        <w:t xml:space="preserve"> sean de tamaño uniforme de un 1MB.</w:t>
-      </w:r>
-    </w:p>
-    <w:p>
-      <w:pPr>
-        <w:rPr>
-          <w:lang w:val="es-ES"/>
-        </w:rPr>
-      </w:pPr>
-      <w:r>
-        <w:rPr>
-          <w:lang w:val="es-ES"/>
-        </w:rPr>
-        <w:t xml:space="preserve">CREATE TABLESPACE </w:t>
-      </w:r>
-      <w:proofErr w:type="spellStart"/>
-      <w:r>
-        <w:rPr>
-          <w:lang w:val="es-ES"/>
-        </w:rPr>
-        <w:t>tbsautouniforme</w:t>
-      </w:r>
-      <w:proofErr w:type="spellEnd"/>
-      <w:r>
-        <w:rPr>
-          <w:lang w:val="es-ES"/>
-        </w:rPr>
-        <w:t xml:space="preserve"> DATAFILE '/</w:t>
-      </w:r>
-      <w:proofErr w:type="spellStart"/>
-      <w:r>
-        <w:rPr>
-          <w:lang w:val="es-ES"/>
-        </w:rPr>
-        <w:t>tablespace</w:t>
-      </w:r>
-      <w:proofErr w:type="spellEnd"/>
-      <w:r>
-        <w:rPr>
-          <w:lang w:val="es-ES"/>
-        </w:rPr>
-        <w:t>/</w:t>
-      </w:r>
-      <w:proofErr w:type="spellStart"/>
-      <w:r>
-        <w:rPr>
-          <w:lang w:val="es-ES"/>
-        </w:rPr>
-        <w:t>fuentemagna</w:t>
-      </w:r>
-      <w:proofErr w:type="spellEnd"/>
-      <w:r>
-        <w:rPr>
-          <w:lang w:val="es-ES"/>
-        </w:rPr>
-        <w:t>/</w:t>
-      </w:r>
-      <w:proofErr w:type="spellStart"/>
-      <w:r>
-        <w:rPr>
-          <w:lang w:val="es-ES"/>
-        </w:rPr>
-        <w:t>fuentemagna</w:t>
-      </w:r>
-      <w:proofErr w:type="spellEnd"/>
-      <w:r>
-        <w:rPr>
-          <w:lang w:val="es-ES"/>
-        </w:rPr>
-        <w:t>/</w:t>
-      </w:r>
-      <w:proofErr w:type="spellStart"/>
-      <w:r>
-        <w:rPr>
-          <w:lang w:val="es-ES"/>
-        </w:rPr>
-        <w:t>tbsautouniforme.dbf</w:t>
-      </w:r>
-      <w:proofErr w:type="spellEnd"/>
-      <w:r>
-        <w:rPr>
-          <w:lang w:val="es-ES"/>
-        </w:rPr>
-        <w:t>'</w:t>
+        <w:t>sea automática, es decir con un mapa de bits y los extents sean de tamaño uniforme de un 1MB.</w:t>
+      </w:r>
+    </w:p>
+    <w:p>
+      <w:pPr>
+        <w:rPr>
+          <w:lang w:val="es-ES"/>
+        </w:rPr>
+      </w:pPr>
+      <w:r>
+        <w:rPr>
+          <w:lang w:val="es-ES"/>
+        </w:rPr>
+        <w:t>CREATE TABLESPACE tbsautouniforme DATAFILE '/tablespace/fuentemagna/fuentemagna/tbsautouniforme.dbf'</w:t>
       </w:r>
     </w:p>
     <w:p>
@@ -2277,61 +1599,19 @@
         <w:rPr>
           <w:lang w:val="en-US"/>
         </w:rPr>
-        <w:t xml:space="preserve">EXTENT MANAGEMENT LOCAL UNIFORM // UNIFORM </w:t>
-      </w:r>
-      <w:proofErr w:type="spellStart"/>
-      <w:r>
+        <w:t>EXTENT MANAGEMENT LOCAL UNIFORM // UNIFORM por defecto extiende a 1M</w:t>
+      </w:r>
+    </w:p>
+    <w:p>
+      <w:pPr>
         <w:rPr>
           <w:lang w:val="en-US"/>
         </w:rPr>
-        <w:t>por</w:t>
-      </w:r>
-      <w:proofErr w:type="spellEnd"/>
+      </w:pPr>
       <w:r>
         <w:rPr>
           <w:lang w:val="en-US"/>
         </w:rPr>
-        <w:t xml:space="preserve"> </w:t>
-      </w:r>
-      <w:proofErr w:type="spellStart"/>
-      <w:r>
-        <w:rPr>
-          <w:lang w:val="en-US"/>
-        </w:rPr>
-        <w:t>defecto</w:t>
-      </w:r>
-      <w:proofErr w:type="spellEnd"/>
-      <w:r>
-        <w:rPr>
-          <w:lang w:val="en-US"/>
-        </w:rPr>
-        <w:t xml:space="preserve"> </w:t>
-      </w:r>
-      <w:proofErr w:type="spellStart"/>
-      <w:r>
-        <w:rPr>
-          <w:lang w:val="en-US"/>
-        </w:rPr>
-        <w:t>extiende</w:t>
-      </w:r>
-      <w:proofErr w:type="spellEnd"/>
-      <w:r>
-        <w:rPr>
-          <w:lang w:val="en-US"/>
-        </w:rPr>
-        <w:t xml:space="preserve"> a 1M</w:t>
-      </w:r>
-    </w:p>
-    <w:p>
-      <w:pPr>
-        <w:rPr>
-          <w:lang w:val="en-US"/>
-        </w:rPr>
-      </w:pPr>
-      <w:r>
-        <w:rPr>
-          <w:lang w:val="en-US"/>
-        </w:rPr>
         <w:t>SEGMENT SPACE MANAGEMENT AUTO;</w:t>
       </w:r>
     </w:p>
@@ -2342,14 +1622,14 @@
           <w:lang w:val="es-ES"/>
         </w:rPr>
       </w:pPr>
-      <w:bookmarkStart w:id="2" w:name="_Toc399179255"/>
+      <w:bookmarkStart w:id="1" w:name="_Toc399179255"/>
       <w:r>
         <w:rPr>
           <w:lang w:val="es-ES"/>
         </w:rPr>
         <w:t>Parte D: Análisis de Script</w:t>
       </w:r>
-      <w:bookmarkEnd w:id="2"/>
+      <w:bookmarkEnd w:id="1"/>
     </w:p>
     <w:p>
       <w:pPr>
@@ -2413,10 +1693,15 @@
           <w:szCs w:val="19"/>
           <w:lang w:val="en-US" w:bidi="ar-SA"/>
         </w:rPr>
-        <w:t>1: define FILE=</w:t>
-      </w:r>
-      <w:proofErr w:type="spellStart"/>
-      <w:r>
+        <w:t xml:space="preserve">1: define FILE=datafiles.sql </w:t>
+      </w:r>
+    </w:p>
+    <w:p>
+      <w:pPr>
+        <w:autoSpaceDE w:val="0"/>
+        <w:autoSpaceDN w:val="0"/>
+        <w:adjustRightInd w:val="0"/>
+        <w:spacing w:before="0" w:after="0" w:line="240" w:lineRule="auto"/>
         <w:rPr>
           <w:rFonts w:ascii="Courier New" w:hAnsi="Courier New" w:cs="Courier New"/>
           <w:color w:val="000000"/>
@@ -2424,9 +1709,7 @@
           <w:szCs w:val="19"/>
           <w:lang w:val="en-US" w:bidi="ar-SA"/>
         </w:rPr>
-        <w:t>datafiles.sql</w:t>
-      </w:r>
-      <w:proofErr w:type="spellEnd"/>
+      </w:pPr>
       <w:r>
         <w:rPr>
           <w:rFonts w:ascii="Courier New" w:hAnsi="Courier New" w:cs="Courier New"/>
@@ -2435,7 +1718,7 @@
           <w:szCs w:val="19"/>
           <w:lang w:val="en-US" w:bidi="ar-SA"/>
         </w:rPr>
-        <w:t xml:space="preserve"> </w:t>
+        <w:t xml:space="preserve">2: SET ECHO OFF; </w:t>
       </w:r>
     </w:p>
     <w:p>
@@ -2460,7 +1743,7 @@
           <w:szCs w:val="19"/>
           <w:lang w:val="en-US" w:bidi="ar-SA"/>
         </w:rPr>
-        <w:t xml:space="preserve">2: SET ECHO OFF; </w:t>
+        <w:t xml:space="preserve">3: SET PAGESIZE 50; </w:t>
       </w:r>
     </w:p>
     <w:p>
@@ -2485,7 +1768,7 @@
           <w:szCs w:val="19"/>
           <w:lang w:val="en-US" w:bidi="ar-SA"/>
         </w:rPr>
-        <w:t xml:space="preserve">3: SET PAGESIZE 50; </w:t>
+        <w:t xml:space="preserve">4: SET LINESIZE 150; </w:t>
       </w:r>
     </w:p>
     <w:p>
@@ -2510,7 +1793,7 @@
           <w:szCs w:val="19"/>
           <w:lang w:val="en-US" w:bidi="ar-SA"/>
         </w:rPr>
-        <w:t xml:space="preserve">4: SET LINESIZE 150; </w:t>
+        <w:t xml:space="preserve">5: SET HEADING OFF; </w:t>
       </w:r>
     </w:p>
     <w:p>
@@ -2535,7 +1818,7 @@
           <w:szCs w:val="19"/>
           <w:lang w:val="en-US" w:bidi="ar-SA"/>
         </w:rPr>
-        <w:t xml:space="preserve">5: SET HEADING OFF; </w:t>
+        <w:t xml:space="preserve">6: spool &amp;FILE </w:t>
       </w:r>
     </w:p>
     <w:p>
@@ -2560,7 +1843,7 @@
           <w:szCs w:val="19"/>
           <w:lang w:val="en-US" w:bidi="ar-SA"/>
         </w:rPr>
-        <w:t xml:space="preserve">6: spool &amp;FILE </w:t>
+        <w:t xml:space="preserve">7: select ´ALTER TABLESPACE ´|| RTRIM(tablespace_name) || </w:t>
       </w:r>
     </w:p>
     <w:p>
@@ -2585,10 +1868,15 @@
           <w:szCs w:val="19"/>
           <w:lang w:val="en-US" w:bidi="ar-SA"/>
         </w:rPr>
-        <w:t xml:space="preserve">7: select ´ALTER TABLESPACE ´|| </w:t>
-      </w:r>
-      <w:proofErr w:type="gramStart"/>
-      <w:r>
+        <w:t xml:space="preserve">8: ´ADD DATAFILE´ || chr(39) || </w:t>
+      </w:r>
+    </w:p>
+    <w:p>
+      <w:pPr>
+        <w:autoSpaceDE w:val="0"/>
+        <w:autoSpaceDN w:val="0"/>
+        <w:adjustRightInd w:val="0"/>
+        <w:spacing w:before="0" w:after="0" w:line="240" w:lineRule="auto"/>
         <w:rPr>
           <w:rFonts w:ascii="Courier New" w:hAnsi="Courier New" w:cs="Courier New"/>
           <w:color w:val="000000"/>
@@ -2596,10 +1884,7 @@
           <w:szCs w:val="19"/>
           <w:lang w:val="en-US" w:bidi="ar-SA"/>
         </w:rPr>
-        <w:t>RTRIM(</w:t>
-      </w:r>
-      <w:proofErr w:type="spellStart"/>
-      <w:proofErr w:type="gramEnd"/>
+      </w:pPr>
       <w:r>
         <w:rPr>
           <w:rFonts w:ascii="Courier New" w:hAnsi="Courier New" w:cs="Courier New"/>
@@ -2608,10 +1893,15 @@
           <w:szCs w:val="19"/>
           <w:lang w:val="en-US" w:bidi="ar-SA"/>
         </w:rPr>
-        <w:t>tablespace_name</w:t>
-      </w:r>
-      <w:proofErr w:type="spellEnd"/>
-      <w:r>
+        <w:t xml:space="preserve">9: SUBSTR(file_name,1,INSTR(file_name,´.´,1,1)-1) || </w:t>
+      </w:r>
+    </w:p>
+    <w:p>
+      <w:pPr>
+        <w:autoSpaceDE w:val="0"/>
+        <w:autoSpaceDN w:val="0"/>
+        <w:adjustRightInd w:val="0"/>
+        <w:spacing w:before="0" w:after="0" w:line="240" w:lineRule="auto"/>
         <w:rPr>
           <w:rFonts w:ascii="Courier New" w:hAnsi="Courier New" w:cs="Courier New"/>
           <w:color w:val="000000"/>
@@ -2619,15 +1909,8 @@
           <w:szCs w:val="19"/>
           <w:lang w:val="en-US" w:bidi="ar-SA"/>
         </w:rPr>
-        <w:t xml:space="preserve">) || </w:t>
-      </w:r>
-    </w:p>
-    <w:p>
-      <w:pPr>
-        <w:autoSpaceDE w:val="0"/>
-        <w:autoSpaceDN w:val="0"/>
-        <w:adjustRightInd w:val="0"/>
-        <w:spacing w:before="0" w:after="0" w:line="240" w:lineRule="auto"/>
+      </w:pPr>
+      <w:r>
         <w:rPr>
           <w:rFonts w:ascii="Courier New" w:hAnsi="Courier New" w:cs="Courier New"/>
           <w:color w:val="000000"/>
@@ -2635,8 +1918,15 @@
           <w:szCs w:val="19"/>
           <w:lang w:val="en-US" w:bidi="ar-SA"/>
         </w:rPr>
-      </w:pPr>
-      <w:r>
+        <w:t xml:space="preserve">10: ´automatic.dbf´|| chr(39) || ´SIZE´ || </w:t>
+      </w:r>
+    </w:p>
+    <w:p>
+      <w:pPr>
+        <w:autoSpaceDE w:val="0"/>
+        <w:autoSpaceDN w:val="0"/>
+        <w:adjustRightInd w:val="0"/>
+        <w:spacing w:before="0" w:after="0" w:line="240" w:lineRule="auto"/>
         <w:rPr>
           <w:rFonts w:ascii="Courier New" w:hAnsi="Courier New" w:cs="Courier New"/>
           <w:color w:val="000000"/>
@@ -2644,10 +1934,7 @@
           <w:szCs w:val="19"/>
           <w:lang w:val="en-US" w:bidi="ar-SA"/>
         </w:rPr>
-        <w:t xml:space="preserve">8: ´ADD DATAFILE´ || </w:t>
-      </w:r>
-      <w:proofErr w:type="spellStart"/>
-      <w:proofErr w:type="gramStart"/>
+      </w:pPr>
       <w:r>
         <w:rPr>
           <w:rFonts w:ascii="Courier New" w:hAnsi="Courier New" w:cs="Courier New"/>
@@ -2656,10 +1943,15 @@
           <w:szCs w:val="19"/>
           <w:lang w:val="en-US" w:bidi="ar-SA"/>
         </w:rPr>
-        <w:t>chr</w:t>
-      </w:r>
-      <w:proofErr w:type="spellEnd"/>
-      <w:r>
+        <w:t xml:space="preserve">11: RTRIM(BYTES/1024) || ´´K AUTOEXTEND´ || </w:t>
+      </w:r>
+    </w:p>
+    <w:p>
+      <w:pPr>
+        <w:autoSpaceDE w:val="0"/>
+        <w:autoSpaceDN w:val="0"/>
+        <w:adjustRightInd w:val="0"/>
+        <w:spacing w:before="0" w:after="0" w:line="240" w:lineRule="auto"/>
         <w:rPr>
           <w:rFonts w:ascii="Courier New" w:hAnsi="Courier New" w:cs="Courier New"/>
           <w:color w:val="000000"/>
@@ -2667,9 +1959,7 @@
           <w:szCs w:val="19"/>
           <w:lang w:val="en-US" w:bidi="ar-SA"/>
         </w:rPr>
-        <w:t>(</w:t>
-      </w:r>
-      <w:proofErr w:type="gramEnd"/>
+      </w:pPr>
       <w:r>
         <w:rPr>
           <w:rFonts w:ascii="Courier New" w:hAnsi="Courier New" w:cs="Courier New"/>
@@ -2678,7 +1968,7 @@
           <w:szCs w:val="19"/>
           <w:lang w:val="en-US" w:bidi="ar-SA"/>
         </w:rPr>
-        <w:t xml:space="preserve">39) || </w:t>
+        <w:t xml:space="preserve">12: RTRIM(DECODE(autoextensible, ´YES´ , ´ON NEXT´ || </w:t>
       </w:r>
     </w:p>
     <w:p>
@@ -2703,10 +1993,15 @@
           <w:szCs w:val="19"/>
           <w:lang w:val="en-US" w:bidi="ar-SA"/>
         </w:rPr>
-        <w:t xml:space="preserve">9: </w:t>
-      </w:r>
-      <w:proofErr w:type="gramStart"/>
-      <w:r>
+        <w:t xml:space="preserve">13: RTRIM(INCREMENT_BY)|| ´ MAXSIZE´ || </w:t>
+      </w:r>
+    </w:p>
+    <w:p>
+      <w:pPr>
+        <w:autoSpaceDE w:val="0"/>
+        <w:autoSpaceDN w:val="0"/>
+        <w:adjustRightInd w:val="0"/>
+        <w:spacing w:before="0" w:after="0" w:line="240" w:lineRule="auto"/>
         <w:rPr>
           <w:rFonts w:ascii="Courier New" w:hAnsi="Courier New" w:cs="Courier New"/>
           <w:color w:val="000000"/>
@@ -2714,9 +2009,7 @@
           <w:szCs w:val="19"/>
           <w:lang w:val="en-US" w:bidi="ar-SA"/>
         </w:rPr>
-        <w:t>SUBSTR(</w:t>
-      </w:r>
-      <w:proofErr w:type="gramEnd"/>
+      </w:pPr>
       <w:r>
         <w:rPr>
           <w:rFonts w:ascii="Courier New" w:hAnsi="Courier New" w:cs="Courier New"/>
@@ -2725,7 +2018,7 @@
           <w:szCs w:val="19"/>
           <w:lang w:val="en-US" w:bidi="ar-SA"/>
         </w:rPr>
-        <w:t xml:space="preserve">file_name,1,INSTR(file_name,´.´,1,1)-1) || </w:t>
+        <w:t xml:space="preserve">14: RTRIM(MAXBYTES/1024)|| ´K´ , ´OFF´ ))||´ ;´ </w:t>
       </w:r>
     </w:p>
     <w:p>
@@ -2750,10 +2043,15 @@
           <w:szCs w:val="19"/>
           <w:lang w:val="en-US" w:bidi="ar-SA"/>
         </w:rPr>
-        <w:t>10: ´</w:t>
-      </w:r>
-      <w:proofErr w:type="spellStart"/>
-      <w:r>
+        <w:t xml:space="preserve">15: from dba_temp_files t </w:t>
+      </w:r>
+    </w:p>
+    <w:p>
+      <w:pPr>
+        <w:autoSpaceDE w:val="0"/>
+        <w:autoSpaceDN w:val="0"/>
+        <w:adjustRightInd w:val="0"/>
+        <w:spacing w:before="0" w:after="0" w:line="240" w:lineRule="auto"/>
         <w:rPr>
           <w:rFonts w:ascii="Courier New" w:hAnsi="Courier New" w:cs="Courier New"/>
           <w:color w:val="000000"/>
@@ -2761,9 +2059,7 @@
           <w:szCs w:val="19"/>
           <w:lang w:val="en-US" w:bidi="ar-SA"/>
         </w:rPr>
-        <w:t>automatic.dbf</w:t>
-      </w:r>
-      <w:proofErr w:type="spellEnd"/>
+      </w:pPr>
       <w:r>
         <w:rPr>
           <w:rFonts w:ascii="Courier New" w:hAnsi="Courier New" w:cs="Courier New"/>
@@ -2772,11 +2068,15 @@
           <w:szCs w:val="19"/>
           <w:lang w:val="en-US" w:bidi="ar-SA"/>
         </w:rPr>
-        <w:t xml:space="preserve">´|| </w:t>
-      </w:r>
-      <w:proofErr w:type="spellStart"/>
-      <w:proofErr w:type="gramStart"/>
-      <w:r>
+        <w:t xml:space="preserve">16: where tablespace_name in (select tablespace_name </w:t>
+      </w:r>
+    </w:p>
+    <w:p>
+      <w:pPr>
+        <w:autoSpaceDE w:val="0"/>
+        <w:autoSpaceDN w:val="0"/>
+        <w:adjustRightInd w:val="0"/>
+        <w:spacing w:before="0" w:after="0" w:line="240" w:lineRule="auto"/>
         <w:rPr>
           <w:rFonts w:ascii="Courier New" w:hAnsi="Courier New" w:cs="Courier New"/>
           <w:color w:val="000000"/>
@@ -2784,9 +2084,7 @@
           <w:szCs w:val="19"/>
           <w:lang w:val="en-US" w:bidi="ar-SA"/>
         </w:rPr>
-        <w:t>chr</w:t>
-      </w:r>
-      <w:proofErr w:type="spellEnd"/>
+      </w:pPr>
       <w:r>
         <w:rPr>
           <w:rFonts w:ascii="Courier New" w:hAnsi="Courier New" w:cs="Courier New"/>
@@ -2795,10 +2093,15 @@
           <w:szCs w:val="19"/>
           <w:lang w:val="en-US" w:bidi="ar-SA"/>
         </w:rPr>
-        <w:t>(</w:t>
-      </w:r>
-      <w:proofErr w:type="gramEnd"/>
-      <w:r>
+        <w:t xml:space="preserve">17: from dba_temp_files </w:t>
+      </w:r>
+    </w:p>
+    <w:p>
+      <w:pPr>
+        <w:autoSpaceDE w:val="0"/>
+        <w:autoSpaceDN w:val="0"/>
+        <w:adjustRightInd w:val="0"/>
+        <w:spacing w:before="0" w:after="0" w:line="240" w:lineRule="auto"/>
         <w:rPr>
           <w:rFonts w:ascii="Courier New" w:hAnsi="Courier New" w:cs="Courier New"/>
           <w:color w:val="000000"/>
@@ -2806,15 +2109,8 @@
           <w:szCs w:val="19"/>
           <w:lang w:val="en-US" w:bidi="ar-SA"/>
         </w:rPr>
-        <w:t xml:space="preserve">39) || ´SIZE´ || </w:t>
-      </w:r>
-    </w:p>
-    <w:p>
-      <w:pPr>
-        <w:autoSpaceDE w:val="0"/>
-        <w:autoSpaceDN w:val="0"/>
-        <w:adjustRightInd w:val="0"/>
-        <w:spacing w:before="0" w:after="0" w:line="240" w:lineRule="auto"/>
+      </w:pPr>
+      <w:r>
         <w:rPr>
           <w:rFonts w:ascii="Courier New" w:hAnsi="Courier New" w:cs="Courier New"/>
           <w:color w:val="000000"/>
@@ -2822,8 +2118,15 @@
           <w:szCs w:val="19"/>
           <w:lang w:val="en-US" w:bidi="ar-SA"/>
         </w:rPr>
-      </w:pPr>
-      <w:r>
+        <w:t xml:space="preserve">18: group by tablespace_name </w:t>
+      </w:r>
+    </w:p>
+    <w:p>
+      <w:pPr>
+        <w:autoSpaceDE w:val="0"/>
+        <w:autoSpaceDN w:val="0"/>
+        <w:adjustRightInd w:val="0"/>
+        <w:spacing w:before="0" w:after="0" w:line="240" w:lineRule="auto"/>
         <w:rPr>
           <w:rFonts w:ascii="Courier New" w:hAnsi="Courier New" w:cs="Courier New"/>
           <w:color w:val="000000"/>
@@ -2831,9 +2134,7 @@
           <w:szCs w:val="19"/>
           <w:lang w:val="en-US" w:bidi="ar-SA"/>
         </w:rPr>
-        <w:t xml:space="preserve">11: </w:t>
-      </w:r>
-      <w:proofErr w:type="gramStart"/>
+      </w:pPr>
       <w:r>
         <w:rPr>
           <w:rFonts w:ascii="Courier New" w:hAnsi="Courier New" w:cs="Courier New"/>
@@ -2842,10 +2143,38 @@
           <w:szCs w:val="19"/>
           <w:lang w:val="en-US" w:bidi="ar-SA"/>
         </w:rPr>
-        <w:t>RTRIM(</w:t>
-      </w:r>
-      <w:proofErr w:type="gramEnd"/>
-      <w:r>
+        <w:t xml:space="preserve">19: </w:t>
+      </w:r>
+      <w:r>
+        <w:rPr>
+          <w:rFonts w:ascii="Courier New" w:hAnsi="Courier New" w:cs="Courier New"/>
+          <w:color w:val="222222"/>
+          <w:sz w:val="19"/>
+          <w:szCs w:val="19"/>
+          <w:shd w:val="clear" w:color="auto" w:fill="FFFFFF"/>
+          <w:lang w:val="en-US"/>
+        </w:rPr>
+        <w:t>having (sum(maxbytes-bytes)/1024)/1024&lt;40000)</w:t>
+      </w:r>
+      <w:r>
+        <w:rPr>
+          <w:rStyle w:val="apple-converted-space"/>
+          <w:rFonts w:ascii="Courier New" w:hAnsi="Courier New" w:cs="Courier New"/>
+          <w:color w:val="222222"/>
+          <w:sz w:val="19"/>
+          <w:szCs w:val="19"/>
+          <w:shd w:val="clear" w:color="auto" w:fill="FFFFFF"/>
+          <w:lang w:val="en-US"/>
+        </w:rPr>
+        <w:t> </w:t>
+      </w:r>
+    </w:p>
+    <w:p>
+      <w:pPr>
+        <w:autoSpaceDE w:val="0"/>
+        <w:autoSpaceDN w:val="0"/>
+        <w:adjustRightInd w:val="0"/>
+        <w:spacing w:before="0" w:after="0" w:line="240" w:lineRule="auto"/>
         <w:rPr>
           <w:rFonts w:ascii="Courier New" w:hAnsi="Courier New" w:cs="Courier New"/>
           <w:color w:val="000000"/>
@@ -2853,15 +2182,8 @@
           <w:szCs w:val="19"/>
           <w:lang w:val="en-US" w:bidi="ar-SA"/>
         </w:rPr>
-        <w:t xml:space="preserve">BYTES/1024) || ´´K AUTOEXTEND´ || </w:t>
-      </w:r>
-    </w:p>
-    <w:p>
-      <w:pPr>
-        <w:autoSpaceDE w:val="0"/>
-        <w:autoSpaceDN w:val="0"/>
-        <w:adjustRightInd w:val="0"/>
-        <w:spacing w:before="0" w:after="0" w:line="240" w:lineRule="auto"/>
+      </w:pPr>
+      <w:r>
         <w:rPr>
           <w:rFonts w:ascii="Courier New" w:hAnsi="Courier New" w:cs="Courier New"/>
           <w:color w:val="000000"/>
@@ -2869,8 +2191,15 @@
           <w:szCs w:val="19"/>
           <w:lang w:val="en-US" w:bidi="ar-SA"/>
         </w:rPr>
-      </w:pPr>
-      <w:r>
+        <w:t xml:space="preserve">20: and file_id=(select min(file_id) </w:t>
+      </w:r>
+    </w:p>
+    <w:p>
+      <w:pPr>
+        <w:autoSpaceDE w:val="0"/>
+        <w:autoSpaceDN w:val="0"/>
+        <w:adjustRightInd w:val="0"/>
+        <w:spacing w:before="0" w:after="0" w:line="240" w:lineRule="auto"/>
         <w:rPr>
           <w:rFonts w:ascii="Courier New" w:hAnsi="Courier New" w:cs="Courier New"/>
           <w:color w:val="000000"/>
@@ -2878,9 +2207,7 @@
           <w:szCs w:val="19"/>
           <w:lang w:val="en-US" w:bidi="ar-SA"/>
         </w:rPr>
-        <w:t xml:space="preserve">12: </w:t>
-      </w:r>
-      <w:proofErr w:type="gramStart"/>
+      </w:pPr>
       <w:r>
         <w:rPr>
           <w:rFonts w:ascii="Courier New" w:hAnsi="Courier New" w:cs="Courier New"/>
@@ -2889,10 +2216,15 @@
           <w:szCs w:val="19"/>
           <w:lang w:val="en-US" w:bidi="ar-SA"/>
         </w:rPr>
-        <w:t>RTRIM(</w:t>
-      </w:r>
-      <w:proofErr w:type="gramEnd"/>
-      <w:r>
+        <w:t xml:space="preserve">21: from dba_temp_files t1 </w:t>
+      </w:r>
+    </w:p>
+    <w:p>
+      <w:pPr>
+        <w:autoSpaceDE w:val="0"/>
+        <w:autoSpaceDN w:val="0"/>
+        <w:adjustRightInd w:val="0"/>
+        <w:spacing w:before="0" w:after="0" w:line="240" w:lineRule="auto"/>
         <w:rPr>
           <w:rFonts w:ascii="Courier New" w:hAnsi="Courier New" w:cs="Courier New"/>
           <w:color w:val="000000"/>
@@ -2900,9 +2232,7 @@
           <w:szCs w:val="19"/>
           <w:lang w:val="en-US" w:bidi="ar-SA"/>
         </w:rPr>
-        <w:t>DECODE(</w:t>
-      </w:r>
-      <w:proofErr w:type="spellStart"/>
+      </w:pPr>
       <w:r>
         <w:rPr>
           <w:rFonts w:ascii="Courier New" w:hAnsi="Courier New" w:cs="Courier New"/>
@@ -2911,572 +2241,7 @@
           <w:szCs w:val="19"/>
           <w:lang w:val="en-US" w:bidi="ar-SA"/>
         </w:rPr>
-        <w:t>autoextensible</w:t>
-      </w:r>
-      <w:proofErr w:type="spellEnd"/>
-      <w:r>
-        <w:rPr>
-          <w:rFonts w:ascii="Courier New" w:hAnsi="Courier New" w:cs="Courier New"/>
-          <w:color w:val="000000"/>
-          <w:sz w:val="19"/>
-          <w:szCs w:val="19"/>
-          <w:lang w:val="en-US" w:bidi="ar-SA"/>
-        </w:rPr>
-        <w:t xml:space="preserve">, ´YES´ , ´ON NEXT´ || </w:t>
-      </w:r>
-    </w:p>
-    <w:p>
-      <w:pPr>
-        <w:autoSpaceDE w:val="0"/>
-        <w:autoSpaceDN w:val="0"/>
-        <w:adjustRightInd w:val="0"/>
-        <w:spacing w:before="0" w:after="0" w:line="240" w:lineRule="auto"/>
-        <w:rPr>
-          <w:rFonts w:ascii="Courier New" w:hAnsi="Courier New" w:cs="Courier New"/>
-          <w:color w:val="000000"/>
-          <w:sz w:val="19"/>
-          <w:szCs w:val="19"/>
-          <w:lang w:val="en-US" w:bidi="ar-SA"/>
-        </w:rPr>
-      </w:pPr>
-      <w:r>
-        <w:rPr>
-          <w:rFonts w:ascii="Courier New" w:hAnsi="Courier New" w:cs="Courier New"/>
-          <w:color w:val="000000"/>
-          <w:sz w:val="19"/>
-          <w:szCs w:val="19"/>
-          <w:lang w:val="en-US" w:bidi="ar-SA"/>
-        </w:rPr>
-        <w:t xml:space="preserve">13: </w:t>
-      </w:r>
-      <w:proofErr w:type="gramStart"/>
-      <w:r>
-        <w:rPr>
-          <w:rFonts w:ascii="Courier New" w:hAnsi="Courier New" w:cs="Courier New"/>
-          <w:color w:val="000000"/>
-          <w:sz w:val="19"/>
-          <w:szCs w:val="19"/>
-          <w:lang w:val="en-US" w:bidi="ar-SA"/>
-        </w:rPr>
-        <w:t>RTRIM(</w:t>
-      </w:r>
-      <w:proofErr w:type="gramEnd"/>
-      <w:r>
-        <w:rPr>
-          <w:rFonts w:ascii="Courier New" w:hAnsi="Courier New" w:cs="Courier New"/>
-          <w:color w:val="000000"/>
-          <w:sz w:val="19"/>
-          <w:szCs w:val="19"/>
-          <w:lang w:val="en-US" w:bidi="ar-SA"/>
-        </w:rPr>
-        <w:t xml:space="preserve">INCREMENT_BY)|| ´ MAXSIZE´ || </w:t>
-      </w:r>
-    </w:p>
-    <w:p>
-      <w:pPr>
-        <w:autoSpaceDE w:val="0"/>
-        <w:autoSpaceDN w:val="0"/>
-        <w:adjustRightInd w:val="0"/>
-        <w:spacing w:before="0" w:after="0" w:line="240" w:lineRule="auto"/>
-        <w:rPr>
-          <w:rFonts w:ascii="Courier New" w:hAnsi="Courier New" w:cs="Courier New"/>
-          <w:color w:val="000000"/>
-          <w:sz w:val="19"/>
-          <w:szCs w:val="19"/>
-          <w:lang w:val="en-US" w:bidi="ar-SA"/>
-        </w:rPr>
-      </w:pPr>
-      <w:r>
-        <w:rPr>
-          <w:rFonts w:ascii="Courier New" w:hAnsi="Courier New" w:cs="Courier New"/>
-          <w:color w:val="000000"/>
-          <w:sz w:val="19"/>
-          <w:szCs w:val="19"/>
-          <w:lang w:val="en-US" w:bidi="ar-SA"/>
-        </w:rPr>
-        <w:t xml:space="preserve">14: </w:t>
-      </w:r>
-      <w:proofErr w:type="gramStart"/>
-      <w:r>
-        <w:rPr>
-          <w:rFonts w:ascii="Courier New" w:hAnsi="Courier New" w:cs="Courier New"/>
-          <w:color w:val="000000"/>
-          <w:sz w:val="19"/>
-          <w:szCs w:val="19"/>
-          <w:lang w:val="en-US" w:bidi="ar-SA"/>
-        </w:rPr>
-        <w:t>RTRIM(</w:t>
-      </w:r>
-      <w:proofErr w:type="gramEnd"/>
-      <w:r>
-        <w:rPr>
-          <w:rFonts w:ascii="Courier New" w:hAnsi="Courier New" w:cs="Courier New"/>
-          <w:color w:val="000000"/>
-          <w:sz w:val="19"/>
-          <w:szCs w:val="19"/>
-          <w:lang w:val="en-US" w:bidi="ar-SA"/>
-        </w:rPr>
-        <w:t xml:space="preserve">MAXBYTES/1024)|| ´K´ , ´OFF´ ))||´ ;´ </w:t>
-      </w:r>
-    </w:p>
-    <w:p>
-      <w:pPr>
-        <w:autoSpaceDE w:val="0"/>
-        <w:autoSpaceDN w:val="0"/>
-        <w:adjustRightInd w:val="0"/>
-        <w:spacing w:before="0" w:after="0" w:line="240" w:lineRule="auto"/>
-        <w:rPr>
-          <w:rFonts w:ascii="Courier New" w:hAnsi="Courier New" w:cs="Courier New"/>
-          <w:color w:val="000000"/>
-          <w:sz w:val="19"/>
-          <w:szCs w:val="19"/>
-          <w:lang w:val="en-US" w:bidi="ar-SA"/>
-        </w:rPr>
-      </w:pPr>
-      <w:r>
-        <w:rPr>
-          <w:rFonts w:ascii="Courier New" w:hAnsi="Courier New" w:cs="Courier New"/>
-          <w:color w:val="000000"/>
-          <w:sz w:val="19"/>
-          <w:szCs w:val="19"/>
-          <w:lang w:val="en-US" w:bidi="ar-SA"/>
-        </w:rPr>
-        <w:t xml:space="preserve">15: from </w:t>
-      </w:r>
-      <w:proofErr w:type="spellStart"/>
-      <w:r>
-        <w:rPr>
-          <w:rFonts w:ascii="Courier New" w:hAnsi="Courier New" w:cs="Courier New"/>
-          <w:color w:val="000000"/>
-          <w:sz w:val="19"/>
-          <w:szCs w:val="19"/>
-          <w:lang w:val="en-US" w:bidi="ar-SA"/>
-        </w:rPr>
-        <w:t>dba_temp_files</w:t>
-      </w:r>
-      <w:proofErr w:type="spellEnd"/>
-      <w:r>
-        <w:rPr>
-          <w:rFonts w:ascii="Courier New" w:hAnsi="Courier New" w:cs="Courier New"/>
-          <w:color w:val="000000"/>
-          <w:sz w:val="19"/>
-          <w:szCs w:val="19"/>
-          <w:lang w:val="en-US" w:bidi="ar-SA"/>
-        </w:rPr>
-        <w:t xml:space="preserve"> t </w:t>
-      </w:r>
-    </w:p>
-    <w:p>
-      <w:pPr>
-        <w:autoSpaceDE w:val="0"/>
-        <w:autoSpaceDN w:val="0"/>
-        <w:adjustRightInd w:val="0"/>
-        <w:spacing w:before="0" w:after="0" w:line="240" w:lineRule="auto"/>
-        <w:rPr>
-          <w:rFonts w:ascii="Courier New" w:hAnsi="Courier New" w:cs="Courier New"/>
-          <w:color w:val="000000"/>
-          <w:sz w:val="19"/>
-          <w:szCs w:val="19"/>
-          <w:lang w:val="en-US" w:bidi="ar-SA"/>
-        </w:rPr>
-      </w:pPr>
-      <w:r>
-        <w:rPr>
-          <w:rFonts w:ascii="Courier New" w:hAnsi="Courier New" w:cs="Courier New"/>
-          <w:color w:val="000000"/>
-          <w:sz w:val="19"/>
-          <w:szCs w:val="19"/>
-          <w:lang w:val="en-US" w:bidi="ar-SA"/>
-        </w:rPr>
-        <w:t xml:space="preserve">16: where </w:t>
-      </w:r>
-      <w:proofErr w:type="spellStart"/>
-      <w:r>
-        <w:rPr>
-          <w:rFonts w:ascii="Courier New" w:hAnsi="Courier New" w:cs="Courier New"/>
-          <w:color w:val="000000"/>
-          <w:sz w:val="19"/>
-          <w:szCs w:val="19"/>
-          <w:lang w:val="en-US" w:bidi="ar-SA"/>
-        </w:rPr>
-        <w:t>tablespace_name</w:t>
-      </w:r>
-      <w:proofErr w:type="spellEnd"/>
-      <w:r>
-        <w:rPr>
-          <w:rFonts w:ascii="Courier New" w:hAnsi="Courier New" w:cs="Courier New"/>
-          <w:color w:val="000000"/>
-          <w:sz w:val="19"/>
-          <w:szCs w:val="19"/>
-          <w:lang w:val="en-US" w:bidi="ar-SA"/>
-        </w:rPr>
-        <w:t xml:space="preserve"> in (select </w:t>
-      </w:r>
-      <w:proofErr w:type="spellStart"/>
-      <w:r>
-        <w:rPr>
-          <w:rFonts w:ascii="Courier New" w:hAnsi="Courier New" w:cs="Courier New"/>
-          <w:color w:val="000000"/>
-          <w:sz w:val="19"/>
-          <w:szCs w:val="19"/>
-          <w:lang w:val="en-US" w:bidi="ar-SA"/>
-        </w:rPr>
-        <w:t>tablespace_name</w:t>
-      </w:r>
-      <w:proofErr w:type="spellEnd"/>
-      <w:r>
-        <w:rPr>
-          <w:rFonts w:ascii="Courier New" w:hAnsi="Courier New" w:cs="Courier New"/>
-          <w:color w:val="000000"/>
-          <w:sz w:val="19"/>
-          <w:szCs w:val="19"/>
-          <w:lang w:val="en-US" w:bidi="ar-SA"/>
-        </w:rPr>
-        <w:t xml:space="preserve"> </w:t>
-      </w:r>
-    </w:p>
-    <w:p>
-      <w:pPr>
-        <w:autoSpaceDE w:val="0"/>
-        <w:autoSpaceDN w:val="0"/>
-        <w:adjustRightInd w:val="0"/>
-        <w:spacing w:before="0" w:after="0" w:line="240" w:lineRule="auto"/>
-        <w:rPr>
-          <w:rFonts w:ascii="Courier New" w:hAnsi="Courier New" w:cs="Courier New"/>
-          <w:color w:val="000000"/>
-          <w:sz w:val="19"/>
-          <w:szCs w:val="19"/>
-          <w:lang w:val="en-US" w:bidi="ar-SA"/>
-        </w:rPr>
-      </w:pPr>
-      <w:r>
-        <w:rPr>
-          <w:rFonts w:ascii="Courier New" w:hAnsi="Courier New" w:cs="Courier New"/>
-          <w:color w:val="000000"/>
-          <w:sz w:val="19"/>
-          <w:szCs w:val="19"/>
-          <w:lang w:val="en-US" w:bidi="ar-SA"/>
-        </w:rPr>
-        <w:t xml:space="preserve">17: from </w:t>
-      </w:r>
-      <w:proofErr w:type="spellStart"/>
-      <w:r>
-        <w:rPr>
-          <w:rFonts w:ascii="Courier New" w:hAnsi="Courier New" w:cs="Courier New"/>
-          <w:color w:val="000000"/>
-          <w:sz w:val="19"/>
-          <w:szCs w:val="19"/>
-          <w:lang w:val="en-US" w:bidi="ar-SA"/>
-        </w:rPr>
-        <w:t>dba_temp_files</w:t>
-      </w:r>
-      <w:proofErr w:type="spellEnd"/>
-      <w:r>
-        <w:rPr>
-          <w:rFonts w:ascii="Courier New" w:hAnsi="Courier New" w:cs="Courier New"/>
-          <w:color w:val="000000"/>
-          <w:sz w:val="19"/>
-          <w:szCs w:val="19"/>
-          <w:lang w:val="en-US" w:bidi="ar-SA"/>
-        </w:rPr>
-        <w:t xml:space="preserve"> </w:t>
-      </w:r>
-    </w:p>
-    <w:p>
-      <w:pPr>
-        <w:autoSpaceDE w:val="0"/>
-        <w:autoSpaceDN w:val="0"/>
-        <w:adjustRightInd w:val="0"/>
-        <w:spacing w:before="0" w:after="0" w:line="240" w:lineRule="auto"/>
-        <w:rPr>
-          <w:rFonts w:ascii="Courier New" w:hAnsi="Courier New" w:cs="Courier New"/>
-          <w:color w:val="000000"/>
-          <w:sz w:val="19"/>
-          <w:szCs w:val="19"/>
-          <w:lang w:val="en-US" w:bidi="ar-SA"/>
-        </w:rPr>
-      </w:pPr>
-      <w:r>
-        <w:rPr>
-          <w:rFonts w:ascii="Courier New" w:hAnsi="Courier New" w:cs="Courier New"/>
-          <w:color w:val="000000"/>
-          <w:sz w:val="19"/>
-          <w:szCs w:val="19"/>
-          <w:lang w:val="en-US" w:bidi="ar-SA"/>
-        </w:rPr>
-        <w:t xml:space="preserve">18: group by </w:t>
-      </w:r>
-      <w:proofErr w:type="spellStart"/>
-      <w:r>
-        <w:rPr>
-          <w:rFonts w:ascii="Courier New" w:hAnsi="Courier New" w:cs="Courier New"/>
-          <w:color w:val="000000"/>
-          <w:sz w:val="19"/>
-          <w:szCs w:val="19"/>
-          <w:lang w:val="en-US" w:bidi="ar-SA"/>
-        </w:rPr>
-        <w:t>tablespace_name</w:t>
-      </w:r>
-      <w:proofErr w:type="spellEnd"/>
-      <w:r>
-        <w:rPr>
-          <w:rFonts w:ascii="Courier New" w:hAnsi="Courier New" w:cs="Courier New"/>
-          <w:color w:val="000000"/>
-          <w:sz w:val="19"/>
-          <w:szCs w:val="19"/>
-          <w:lang w:val="en-US" w:bidi="ar-SA"/>
-        </w:rPr>
-        <w:t xml:space="preserve"> </w:t>
-      </w:r>
-    </w:p>
-    <w:p>
-      <w:pPr>
-        <w:autoSpaceDE w:val="0"/>
-        <w:autoSpaceDN w:val="0"/>
-        <w:adjustRightInd w:val="0"/>
-        <w:spacing w:before="0" w:after="0" w:line="240" w:lineRule="auto"/>
-        <w:rPr>
-          <w:rFonts w:ascii="Courier New" w:hAnsi="Courier New" w:cs="Courier New"/>
-          <w:color w:val="000000"/>
-          <w:sz w:val="19"/>
-          <w:szCs w:val="19"/>
-          <w:lang w:val="en-US" w:bidi="ar-SA"/>
-        </w:rPr>
-      </w:pPr>
-      <w:r>
-        <w:rPr>
-          <w:rFonts w:ascii="Courier New" w:hAnsi="Courier New" w:cs="Courier New"/>
-          <w:color w:val="000000"/>
-          <w:sz w:val="19"/>
-          <w:szCs w:val="19"/>
-          <w:lang w:val="en-US" w:bidi="ar-SA"/>
-        </w:rPr>
-        <w:t xml:space="preserve">19: </w:t>
-      </w:r>
-      <w:r>
-        <w:rPr>
-          <w:rFonts w:ascii="Arial" w:hAnsi="Arial" w:cs="Arial"/>
-          <w:color w:val="222222"/>
-          <w:shd w:val="clear" w:color="auto" w:fill="FFFFFF"/>
-          <w:lang w:val="en-US"/>
-        </w:rPr>
-        <w:t>having (</w:t>
-      </w:r>
-      <w:proofErr w:type="gramStart"/>
-      <w:r>
-        <w:rPr>
-          <w:rFonts w:ascii="Arial" w:hAnsi="Arial" w:cs="Arial"/>
-          <w:color w:val="222222"/>
-          <w:shd w:val="clear" w:color="auto" w:fill="FFFFFF"/>
-          <w:lang w:val="en-US"/>
-        </w:rPr>
-        <w:t>sum(</w:t>
-      </w:r>
-      <w:proofErr w:type="spellStart"/>
-      <w:proofErr w:type="gramEnd"/>
-      <w:r>
-        <w:rPr>
-          <w:rFonts w:ascii="Arial" w:hAnsi="Arial" w:cs="Arial"/>
-          <w:color w:val="222222"/>
-          <w:shd w:val="clear" w:color="auto" w:fill="FFFFFF"/>
-          <w:lang w:val="en-US"/>
-        </w:rPr>
-        <w:t>maxbytes</w:t>
-      </w:r>
-      <w:proofErr w:type="spellEnd"/>
-      <w:r>
-        <w:rPr>
-          <w:rFonts w:ascii="Arial" w:hAnsi="Arial" w:cs="Arial"/>
-          <w:color w:val="222222"/>
-          <w:shd w:val="clear" w:color="auto" w:fill="FFFFFF"/>
-          <w:lang w:val="en-US"/>
-        </w:rPr>
-        <w:t>-bytes)/1024)/1024&lt;40000)</w:t>
-      </w:r>
-      <w:r>
-        <w:rPr>
-          <w:rStyle w:val="apple-converted-space"/>
-          <w:rFonts w:ascii="Arial" w:hAnsi="Arial" w:cs="Arial"/>
-          <w:color w:val="222222"/>
-          <w:shd w:val="clear" w:color="auto" w:fill="FFFFFF"/>
-          <w:lang w:val="en-US"/>
-        </w:rPr>
-        <w:t> </w:t>
-      </w:r>
-    </w:p>
-    <w:p>
-      <w:pPr>
-        <w:autoSpaceDE w:val="0"/>
-        <w:autoSpaceDN w:val="0"/>
-        <w:adjustRightInd w:val="0"/>
-        <w:spacing w:before="0" w:after="0" w:line="240" w:lineRule="auto"/>
-        <w:rPr>
-          <w:rFonts w:ascii="Courier New" w:hAnsi="Courier New" w:cs="Courier New"/>
-          <w:color w:val="000000"/>
-          <w:sz w:val="19"/>
-          <w:szCs w:val="19"/>
-          <w:lang w:val="en-US" w:bidi="ar-SA"/>
-        </w:rPr>
-      </w:pPr>
-      <w:r>
-        <w:rPr>
-          <w:rFonts w:ascii="Courier New" w:hAnsi="Courier New" w:cs="Courier New"/>
-          <w:color w:val="000000"/>
-          <w:sz w:val="19"/>
-          <w:szCs w:val="19"/>
-          <w:lang w:val="en-US" w:bidi="ar-SA"/>
-        </w:rPr>
-        <w:t xml:space="preserve">20: and </w:t>
-      </w:r>
-      <w:proofErr w:type="spellStart"/>
-      <w:r>
-        <w:rPr>
-          <w:rFonts w:ascii="Courier New" w:hAnsi="Courier New" w:cs="Courier New"/>
-          <w:color w:val="000000"/>
-          <w:sz w:val="19"/>
-          <w:szCs w:val="19"/>
-          <w:lang w:val="en-US" w:bidi="ar-SA"/>
-        </w:rPr>
-        <w:t>file_id</w:t>
-      </w:r>
-      <w:proofErr w:type="spellEnd"/>
-      <w:proofErr w:type="gramStart"/>
-      <w:r>
-        <w:rPr>
-          <w:rFonts w:ascii="Courier New" w:hAnsi="Courier New" w:cs="Courier New"/>
-          <w:color w:val="000000"/>
-          <w:sz w:val="19"/>
-          <w:szCs w:val="19"/>
-          <w:lang w:val="en-US" w:bidi="ar-SA"/>
-        </w:rPr>
-        <w:t>=(</w:t>
-      </w:r>
-      <w:proofErr w:type="gramEnd"/>
-      <w:r>
-        <w:rPr>
-          <w:rFonts w:ascii="Courier New" w:hAnsi="Courier New" w:cs="Courier New"/>
-          <w:color w:val="000000"/>
-          <w:sz w:val="19"/>
-          <w:szCs w:val="19"/>
-          <w:lang w:val="en-US" w:bidi="ar-SA"/>
-        </w:rPr>
-        <w:t>select min(</w:t>
-      </w:r>
-      <w:proofErr w:type="spellStart"/>
-      <w:r>
-        <w:rPr>
-          <w:rFonts w:ascii="Courier New" w:hAnsi="Courier New" w:cs="Courier New"/>
-          <w:color w:val="000000"/>
-          <w:sz w:val="19"/>
-          <w:szCs w:val="19"/>
-          <w:lang w:val="en-US" w:bidi="ar-SA"/>
-        </w:rPr>
-        <w:t>file_id</w:t>
-      </w:r>
-      <w:proofErr w:type="spellEnd"/>
-      <w:r>
-        <w:rPr>
-          <w:rFonts w:ascii="Courier New" w:hAnsi="Courier New" w:cs="Courier New"/>
-          <w:color w:val="000000"/>
-          <w:sz w:val="19"/>
-          <w:szCs w:val="19"/>
-          <w:lang w:val="en-US" w:bidi="ar-SA"/>
-        </w:rPr>
-        <w:t xml:space="preserve">) </w:t>
-      </w:r>
-    </w:p>
-    <w:p>
-      <w:pPr>
-        <w:autoSpaceDE w:val="0"/>
-        <w:autoSpaceDN w:val="0"/>
-        <w:adjustRightInd w:val="0"/>
-        <w:spacing w:before="0" w:after="0" w:line="240" w:lineRule="auto"/>
-        <w:rPr>
-          <w:rFonts w:ascii="Courier New" w:hAnsi="Courier New" w:cs="Courier New"/>
-          <w:color w:val="000000"/>
-          <w:sz w:val="19"/>
-          <w:szCs w:val="19"/>
-          <w:lang w:val="en-US" w:bidi="ar-SA"/>
-        </w:rPr>
-      </w:pPr>
-      <w:r>
-        <w:rPr>
-          <w:rFonts w:ascii="Courier New" w:hAnsi="Courier New" w:cs="Courier New"/>
-          <w:color w:val="000000"/>
-          <w:sz w:val="19"/>
-          <w:szCs w:val="19"/>
-          <w:lang w:val="en-US" w:bidi="ar-SA"/>
-        </w:rPr>
-        <w:t xml:space="preserve">21: from </w:t>
-      </w:r>
-      <w:proofErr w:type="spellStart"/>
-      <w:r>
-        <w:rPr>
-          <w:rFonts w:ascii="Courier New" w:hAnsi="Courier New" w:cs="Courier New"/>
-          <w:color w:val="000000"/>
-          <w:sz w:val="19"/>
-          <w:szCs w:val="19"/>
-          <w:lang w:val="en-US" w:bidi="ar-SA"/>
-        </w:rPr>
-        <w:t>dba_temp_files</w:t>
-      </w:r>
-      <w:proofErr w:type="spellEnd"/>
-      <w:r>
-        <w:rPr>
-          <w:rFonts w:ascii="Courier New" w:hAnsi="Courier New" w:cs="Courier New"/>
-          <w:color w:val="000000"/>
-          <w:sz w:val="19"/>
-          <w:szCs w:val="19"/>
-          <w:lang w:val="en-US" w:bidi="ar-SA"/>
-        </w:rPr>
-        <w:t xml:space="preserve"> t1 </w:t>
-      </w:r>
-    </w:p>
-    <w:p>
-      <w:pPr>
-        <w:autoSpaceDE w:val="0"/>
-        <w:autoSpaceDN w:val="0"/>
-        <w:adjustRightInd w:val="0"/>
-        <w:spacing w:before="0" w:after="0" w:line="240" w:lineRule="auto"/>
-        <w:rPr>
-          <w:rFonts w:ascii="Courier New" w:hAnsi="Courier New" w:cs="Courier New"/>
-          <w:color w:val="000000"/>
-          <w:sz w:val="19"/>
-          <w:szCs w:val="19"/>
-          <w:lang w:val="en-US" w:bidi="ar-SA"/>
-        </w:rPr>
-      </w:pPr>
-      <w:r>
-        <w:rPr>
-          <w:rFonts w:ascii="Courier New" w:hAnsi="Courier New" w:cs="Courier New"/>
-          <w:color w:val="000000"/>
-          <w:sz w:val="19"/>
-          <w:szCs w:val="19"/>
-          <w:lang w:val="en-US" w:bidi="ar-SA"/>
-        </w:rPr>
-        <w:t xml:space="preserve">22: where </w:t>
-      </w:r>
-      <w:proofErr w:type="spellStart"/>
-      <w:r>
-        <w:rPr>
-          <w:rFonts w:ascii="Courier New" w:hAnsi="Courier New" w:cs="Courier New"/>
-          <w:color w:val="000000"/>
-          <w:sz w:val="19"/>
-          <w:szCs w:val="19"/>
-          <w:lang w:val="en-US" w:bidi="ar-SA"/>
-        </w:rPr>
-        <w:t>t.tablespace_name</w:t>
-      </w:r>
-      <w:proofErr w:type="spellEnd"/>
-      <w:r>
-        <w:rPr>
-          <w:rFonts w:ascii="Courier New" w:hAnsi="Courier New" w:cs="Courier New"/>
-          <w:color w:val="000000"/>
-          <w:sz w:val="19"/>
-          <w:szCs w:val="19"/>
-          <w:lang w:val="en-US" w:bidi="ar-SA"/>
-        </w:rPr>
-        <w:t xml:space="preserve">=t1.tablespace_name); </w:t>
+        <w:t xml:space="preserve">22: where t.tablespace_name=t1.tablespace_name); </w:t>
       </w:r>
     </w:p>
     <w:p>
@@ -3501,10 +2266,11 @@
           <w:szCs w:val="19"/>
           <w:lang w:val="es-ES" w:bidi="ar-SA"/>
         </w:rPr>
-        <w:t xml:space="preserve">23: </w:t>
-      </w:r>
-      <w:proofErr w:type="spellStart"/>
-      <w:r>
+        <w:t xml:space="preserve">23: spool off; </w:t>
+      </w:r>
+    </w:p>
+    <w:p>
+      <w:pPr>
         <w:rPr>
           <w:rFonts w:ascii="Courier New" w:hAnsi="Courier New" w:cs="Courier New"/>
           <w:color w:val="000000"/>
@@ -3512,9 +2278,7 @@
           <w:szCs w:val="19"/>
           <w:lang w:val="es-ES" w:bidi="ar-SA"/>
         </w:rPr>
-        <w:t>spool</w:t>
-      </w:r>
-      <w:proofErr w:type="spellEnd"/>
+      </w:pPr>
       <w:r>
         <w:rPr>
           <w:rFonts w:ascii="Courier New" w:hAnsi="Courier New" w:cs="Courier New"/>
@@ -3523,27 +2287,6 @@
           <w:szCs w:val="19"/>
           <w:lang w:val="es-ES" w:bidi="ar-SA"/>
         </w:rPr>
-        <w:t xml:space="preserve"> off; </w:t>
-      </w:r>
-    </w:p>
-    <w:p>
-      <w:pPr>
-        <w:rPr>
-          <w:rFonts w:ascii="Courier New" w:hAnsi="Courier New" w:cs="Courier New"/>
-          <w:color w:val="000000"/>
-          <w:sz w:val="19"/>
-          <w:szCs w:val="19"/>
-          <w:lang w:val="es-ES" w:bidi="ar-SA"/>
-        </w:rPr>
-      </w:pPr>
-      <w:r>
-        <w:rPr>
-          <w:rFonts w:ascii="Courier New" w:hAnsi="Courier New" w:cs="Courier New"/>
-          <w:color w:val="000000"/>
-          <w:sz w:val="19"/>
-          <w:szCs w:val="19"/>
-          <w:lang w:val="es-ES" w:bidi="ar-SA"/>
-        </w:rPr>
         <w:lastRenderedPageBreak/>
         <w:t>24: SET HEADING ON</w:t>
       </w:r>
@@ -3609,49 +2352,19 @@
         <w:rPr>
           <w:lang w:val="es-ES"/>
         </w:rPr>
-        <w:t xml:space="preserve">El script agrega un nuevo </w:t>
-      </w:r>
-      <w:proofErr w:type="spellStart"/>
-      <w:r>
-        <w:rPr>
-          <w:lang w:val="es-ES"/>
-        </w:rPr>
-        <w:t>datafile</w:t>
-      </w:r>
-      <w:proofErr w:type="spellEnd"/>
-      <w:r>
-        <w:rPr>
-          <w:lang w:val="es-ES"/>
-        </w:rPr>
-        <w:t xml:space="preserve"> al </w:t>
-      </w:r>
-      <w:proofErr w:type="spellStart"/>
-      <w:r>
-        <w:rPr>
-          <w:lang w:val="es-ES"/>
-        </w:rPr>
-        <w:t>tablespace</w:t>
-      </w:r>
-      <w:proofErr w:type="spellEnd"/>
+        <w:t>El script agrega un nuevo datafile al tablespace temp llamado</w:t>
+      </w:r>
       <w:r>
         <w:rPr>
           <w:lang w:val="es-ES"/>
         </w:rPr>
         <w:t xml:space="preserve"> </w:t>
       </w:r>
-      <w:proofErr w:type="spellStart"/>
-      <w:r>
-        <w:rPr>
-          <w:lang w:val="es-ES"/>
-        </w:rPr>
-        <w:t>temp</w:t>
-      </w:r>
-      <w:proofErr w:type="spellEnd"/>
-      <w:r>
-        <w:rPr>
-          <w:lang w:val="es-ES"/>
-        </w:rPr>
-        <w:t xml:space="preserve"> llamado</w:t>
+      <w:r>
+        <w:rPr>
+          <w:lang w:val="es-ES"/>
+        </w:rPr>
+        <w:t>temp01automatic con tamaño fijo de 1048576K bytes. El datafile parece ser una</w:t>
       </w:r>
       <w:r>
         <w:rPr>
@@ -3663,21 +2376,19 @@
         <w:rPr>
           <w:lang w:val="es-ES"/>
         </w:rPr>
-        <w:t xml:space="preserve">temp01automatic con tamaño fijo de 1048576K bytes. El </w:t>
-      </w:r>
-      <w:proofErr w:type="spellStart"/>
-      <w:r>
-        <w:rPr>
-          <w:lang w:val="es-ES"/>
-        </w:rPr>
-        <w:t>datafile</w:t>
-      </w:r>
-      <w:proofErr w:type="spellEnd"/>
-      <w:r>
-        <w:rPr>
-          <w:lang w:val="es-ES"/>
-        </w:rPr>
-        <w:t xml:space="preserve"> parece ser una</w:t>
+        <w:t xml:space="preserve">especie de extensión a un tempfile, pues </w:t>
+      </w:r>
+      <w:r>
+        <w:rPr>
+          <w:lang w:val="es-ES"/>
+        </w:rPr>
+        <w:t>l</w:t>
+      </w:r>
+      <w:r>
+        <w:rPr>
+          <w:lang w:val="es-ES"/>
+        </w:rPr>
+        <w:t>a consulta generadora solo busca de</w:t>
       </w:r>
       <w:r>
         <w:rPr>
@@ -3689,54 +2400,8 @@
         <w:rPr>
           <w:lang w:val="es-ES"/>
         </w:rPr>
-        <w:t xml:space="preserve">especie de extensión a un </w:t>
-      </w:r>
-      <w:proofErr w:type="spellStart"/>
-      <w:r>
-        <w:rPr>
-          <w:lang w:val="es-ES"/>
-        </w:rPr>
-        <w:t>tempfile</w:t>
-      </w:r>
-      <w:proofErr w:type="spellEnd"/>
-      <w:r>
-        <w:rPr>
-          <w:lang w:val="es-ES"/>
-        </w:rPr>
-        <w:t xml:space="preserve">, pues </w:t>
-      </w:r>
-      <w:r>
-        <w:rPr>
-          <w:lang w:val="es-ES"/>
-        </w:rPr>
-        <w:t>l</w:t>
-      </w:r>
-      <w:r>
-        <w:rPr>
-          <w:lang w:val="es-ES"/>
-        </w:rPr>
-        <w:t>a consulta generadora solo busca de</w:t>
-      </w:r>
-      <w:r>
-        <w:rPr>
-          <w:lang w:val="es-ES"/>
-        </w:rPr>
-        <w:t xml:space="preserve"> </w:t>
-      </w:r>
-      <w:r>
-        <w:rPr>
-          <w:lang w:val="es-ES"/>
-        </w:rPr>
-        <w:t xml:space="preserve">las </w:t>
-      </w:r>
-      <w:proofErr w:type="spellStart"/>
-      <w:r>
-        <w:rPr>
-          <w:lang w:val="es-ES"/>
-        </w:rPr>
-        <w:t>tempfiles</w:t>
-      </w:r>
-      <w:proofErr w:type="spellEnd"/>
+        <w:t>las tempfiles</w:t>
+      </w:r>
       <w:r>
         <w:rPr>
           <w:lang w:val="es-ES"/>
@@ -3816,16 +2481,8 @@
         <w:rPr>
           <w:lang w:val="es-ES"/>
         </w:rPr>
-        <w:t xml:space="preserve">+ALTER TABLESPACE: Alterar un </w:t>
-      </w:r>
-      <w:proofErr w:type="spellStart"/>
-      <w:r>
-        <w:rPr>
-          <w:lang w:val="es-ES"/>
-        </w:rPr>
-        <w:t>tablespace</w:t>
-      </w:r>
-      <w:proofErr w:type="spellEnd"/>
+        <w:t>+ALTER TABLESPACE: Alterar un tablespace</w:t>
+      </w:r>
       <w:r>
         <w:rPr>
           <w:lang w:val="es-ES"/>
@@ -3843,49 +2500,13 @@
         <w:rPr>
           <w:lang w:val="es-ES"/>
         </w:rPr>
-        <w:t>+</w:t>
-      </w:r>
-      <w:proofErr w:type="gramStart"/>
-      <w:r>
-        <w:rPr>
-          <w:lang w:val="es-ES"/>
-        </w:rPr>
-        <w:t>RTRIM(</w:t>
-      </w:r>
-      <w:proofErr w:type="spellStart"/>
-      <w:proofErr w:type="gramEnd"/>
-      <w:r>
-        <w:rPr>
-          <w:lang w:val="es-ES"/>
-        </w:rPr>
-        <w:t>tablespace_name</w:t>
-      </w:r>
-      <w:proofErr w:type="spellEnd"/>
-      <w:r>
-        <w:rPr>
-          <w:lang w:val="es-ES"/>
-        </w:rPr>
-        <w:t xml:space="preserve">): El nombre de la </w:t>
-      </w:r>
-      <w:proofErr w:type="spellStart"/>
-      <w:r>
-        <w:rPr>
-          <w:lang w:val="es-ES"/>
-        </w:rPr>
-        <w:t>tablespa</w:t>
-      </w:r>
-      <w:r>
-        <w:rPr>
-          <w:lang w:val="es-ES"/>
-        </w:rPr>
-        <w:t>ce</w:t>
-      </w:r>
-      <w:proofErr w:type="spellEnd"/>
-      <w:r>
-        <w:rPr>
-          <w:lang w:val="es-ES"/>
-        </w:rPr>
-        <w:t xml:space="preserve"> objetivo, eliminando espacios </w:t>
+        <w:t>+RTRIM(tablespace_name): El nombre de la tablespa</w:t>
+      </w:r>
+      <w:r>
+        <w:rPr>
+          <w:lang w:val="es-ES"/>
+        </w:rPr>
+        <w:t xml:space="preserve">ce objetivo, eliminando espacios </w:t>
       </w:r>
       <w:r>
         <w:rPr>
@@ -3910,16 +2531,8 @@
         <w:rPr>
           <w:lang w:val="es-ES"/>
         </w:rPr>
-        <w:t xml:space="preserve">+ADD DATAFILE: Agregar un </w:t>
-      </w:r>
-      <w:proofErr w:type="spellStart"/>
-      <w:r>
-        <w:rPr>
-          <w:lang w:val="es-ES"/>
-        </w:rPr>
-        <w:t>datafile</w:t>
-      </w:r>
-      <w:proofErr w:type="spellEnd"/>
+        <w:t>+ADD DATAFILE: Agregar un datafile</w:t>
+      </w:r>
       <w:r>
         <w:rPr>
           <w:lang w:val="es-ES"/>
@@ -3937,43 +2550,7 @@
         <w:rPr>
           <w:lang w:val="es-ES"/>
         </w:rPr>
-        <w:t>+</w:t>
-      </w:r>
-      <w:proofErr w:type="spellStart"/>
-      <w:proofErr w:type="gramStart"/>
-      <w:r>
-        <w:rPr>
-          <w:lang w:val="es-ES"/>
-        </w:rPr>
-        <w:t>chr</w:t>
-      </w:r>
-      <w:proofErr w:type="spellEnd"/>
-      <w:r>
-        <w:rPr>
-          <w:lang w:val="es-ES"/>
-        </w:rPr>
-        <w:t>(</w:t>
-      </w:r>
-      <w:proofErr w:type="gramEnd"/>
-      <w:r>
-        <w:rPr>
-          <w:lang w:val="es-ES"/>
-        </w:rPr>
-        <w:t xml:space="preserve">39): Caracter ', para comenzar un </w:t>
-      </w:r>
-      <w:proofErr w:type="spellStart"/>
-      <w:r>
-        <w:rPr>
-          <w:lang w:val="es-ES"/>
-        </w:rPr>
-        <w:t>string</w:t>
-      </w:r>
-      <w:proofErr w:type="spellEnd"/>
-      <w:r>
-        <w:rPr>
-          <w:lang w:val="es-ES"/>
-        </w:rPr>
-        <w:t xml:space="preserve"> dentro del comando</w:t>
+        <w:t>+chr(39): Caracter ', para comenzar un string dentro del comando</w:t>
       </w:r>
       <w:r>
         <w:rPr>
@@ -3992,35 +2569,7 @@
         <w:rPr>
           <w:lang w:val="es-ES"/>
         </w:rPr>
-        <w:t>+</w:t>
-      </w:r>
-      <w:proofErr w:type="gramStart"/>
-      <w:r>
-        <w:rPr>
-          <w:lang w:val="es-ES"/>
-        </w:rPr>
-        <w:t>SUBSTR(</w:t>
-      </w:r>
-      <w:proofErr w:type="gramEnd"/>
-      <w:r>
-        <w:rPr>
-          <w:lang w:val="es-ES"/>
-        </w:rPr>
-        <w:t xml:space="preserve">file_name,1,INSTR(file_name,'.',1,1)-1): nombre del </w:t>
-      </w:r>
-      <w:proofErr w:type="spellStart"/>
-      <w:r>
-        <w:rPr>
-          <w:lang w:val="es-ES"/>
-        </w:rPr>
-        <w:t>datafile</w:t>
-      </w:r>
-      <w:proofErr w:type="spellEnd"/>
-      <w:r>
-        <w:rPr>
-          <w:lang w:val="es-ES"/>
-        </w:rPr>
-        <w:t xml:space="preserve"> devuelto</w:t>
+        <w:t>+SUBSTR(file_name,1,INSTR(file_name,'.',1,1)-1): nombre del datafile devuelto</w:t>
       </w:r>
       <w:r>
         <w:rPr>
@@ -4032,48 +2581,20 @@
         <w:rPr>
           <w:lang w:val="es-ES"/>
         </w:rPr>
-        <w:t xml:space="preserve">por la </w:t>
-      </w:r>
-      <w:proofErr w:type="spellStart"/>
-      <w:r>
-        <w:rPr>
-          <w:lang w:val="es-ES"/>
-        </w:rPr>
-        <w:t>query</w:t>
-      </w:r>
-      <w:proofErr w:type="spellEnd"/>
-      <w:r>
-        <w:rPr>
-          <w:lang w:val="es-ES"/>
-        </w:rPr>
-        <w:t xml:space="preserve"> desde el inicio hasta justo antes de la primera ocurrencia de '.'</w:t>
-      </w:r>
-    </w:p>
-    <w:p>
-      <w:pPr>
-        <w:rPr>
-          <w:lang w:val="es-ES"/>
-        </w:rPr>
-      </w:pPr>
-      <w:r>
-        <w:rPr>
-          <w:lang w:val="es-ES"/>
-        </w:rPr>
-        <w:t>+'</w:t>
-      </w:r>
-      <w:proofErr w:type="spellStart"/>
-      <w:r>
-        <w:rPr>
-          <w:lang w:val="es-ES"/>
-        </w:rPr>
-        <w:t>automatic.dbf</w:t>
-      </w:r>
-      <w:proofErr w:type="spellEnd"/>
-      <w:r>
-        <w:rPr>
-          <w:lang w:val="es-ES"/>
-        </w:rPr>
-        <w:t>': agregado al nombre sacado en el paso anterior</w:t>
+        <w:t>por la query desde el inicio hasta justo antes de la primera ocurrencia de '.'</w:t>
+      </w:r>
+    </w:p>
+    <w:p>
+      <w:pPr>
+        <w:rPr>
+          <w:lang w:val="es-ES"/>
+        </w:rPr>
+      </w:pPr>
+      <w:r>
+        <w:rPr>
+          <w:lang w:val="es-ES"/>
+        </w:rPr>
+        <w:t>+'automatic.dbf': agregado al nombre sacado en el paso anterior</w:t>
       </w:r>
       <w:r>
         <w:rPr>
@@ -4092,43 +2613,7 @@
         <w:rPr>
           <w:lang w:val="es-ES"/>
         </w:rPr>
-        <w:t>+</w:t>
-      </w:r>
-      <w:proofErr w:type="spellStart"/>
-      <w:proofErr w:type="gramStart"/>
-      <w:r>
-        <w:rPr>
-          <w:lang w:val="es-ES"/>
-        </w:rPr>
-        <w:t>chr</w:t>
-      </w:r>
-      <w:proofErr w:type="spellEnd"/>
-      <w:r>
-        <w:rPr>
-          <w:lang w:val="es-ES"/>
-        </w:rPr>
-        <w:t>(</w:t>
-      </w:r>
-      <w:proofErr w:type="gramEnd"/>
-      <w:r>
-        <w:rPr>
-          <w:lang w:val="es-ES"/>
-        </w:rPr>
-        <w:t xml:space="preserve">39): Símbolo ' de finalización de </w:t>
-      </w:r>
-      <w:proofErr w:type="spellStart"/>
-      <w:r>
-        <w:rPr>
-          <w:lang w:val="es-ES"/>
-        </w:rPr>
-        <w:t>string</w:t>
-      </w:r>
-      <w:proofErr w:type="spellEnd"/>
-      <w:r>
-        <w:rPr>
-          <w:lang w:val="es-ES"/>
-        </w:rPr>
-        <w:t xml:space="preserve"> dentro del comando</w:t>
+        <w:t>+chr(39): Símbolo ' de finalización de string dentro del comando</w:t>
       </w:r>
       <w:r>
         <w:rPr>
@@ -4147,16 +2632,8 @@
         <w:rPr>
           <w:lang w:val="es-ES"/>
         </w:rPr>
-        <w:t xml:space="preserve">+'SIZE ': especifica el tamaño del nuevo </w:t>
-      </w:r>
-      <w:proofErr w:type="spellStart"/>
-      <w:r>
-        <w:rPr>
-          <w:lang w:val="es-ES"/>
-        </w:rPr>
-        <w:t>datafile</w:t>
-      </w:r>
-      <w:proofErr w:type="spellEnd"/>
+        <w:t>+'SIZE ': especifica el tamaño del nuevo datafile</w:t>
+      </w:r>
       <w:r>
         <w:rPr>
           <w:lang w:val="es-ES"/>
@@ -4174,30 +2651,8 @@
         <w:rPr>
           <w:lang w:val="es-ES"/>
         </w:rPr>
-        <w:t>+</w:t>
-      </w:r>
-      <w:proofErr w:type="gramStart"/>
-      <w:r>
-        <w:rPr>
-          <w:lang w:val="es-ES"/>
-        </w:rPr>
-        <w:t>RTRIM(</w:t>
-      </w:r>
-      <w:proofErr w:type="gramEnd"/>
-      <w:r>
-        <w:rPr>
-          <w:lang w:val="es-ES"/>
-        </w:rPr>
-        <w:t xml:space="preserve">BYTES/1024) || 'K AUTOEXTEND ': El tamaño es el mismo que el del </w:t>
-      </w:r>
-      <w:proofErr w:type="spellStart"/>
-      <w:r>
-        <w:rPr>
-          <w:lang w:val="es-ES"/>
-        </w:rPr>
-        <w:t>tempfile</w:t>
-      </w:r>
-      <w:proofErr w:type="spellEnd"/>
+        <w:t>+RTRIM(BYTES/1024) || 'K AUTOEXTEND ': El tamaño es el mismo que el del tempfile</w:t>
+      </w:r>
       <w:r>
         <w:rPr>
           <w:lang w:val="es-ES"/>
@@ -4208,21 +2663,7 @@
         <w:rPr>
           <w:lang w:val="es-ES"/>
         </w:rPr>
-        <w:t xml:space="preserve">original, expresado en Kilobytes. </w:t>
-      </w:r>
-      <w:proofErr w:type="spellStart"/>
-      <w:r>
-        <w:rPr>
-          <w:lang w:val="es-ES"/>
-        </w:rPr>
-        <w:t>Tambien</w:t>
-      </w:r>
-      <w:proofErr w:type="spellEnd"/>
-      <w:r>
-        <w:rPr>
-          <w:lang w:val="es-ES"/>
-        </w:rPr>
-        <w:t xml:space="preserve"> se empieza a definir si el archivo es</w:t>
+        <w:t>original, expresado en Kilobytes. Tambien se empieza a definir si el archivo es</w:t>
       </w:r>
       <w:r>
         <w:rPr>
@@ -4266,21 +2707,7 @@
         <w:rPr>
           <w:lang w:val="es-ES"/>
         </w:rPr>
-        <w:t xml:space="preserve">MAXSIZE '|| RTRIM(MAXBYTES/1024)||'K','OFF'))||' ;': Se usa </w:t>
-      </w:r>
-      <w:proofErr w:type="spellStart"/>
-      <w:r>
-        <w:rPr>
-          <w:lang w:val="es-ES"/>
-        </w:rPr>
-        <w:t>decode</w:t>
-      </w:r>
-      <w:proofErr w:type="spellEnd"/>
-      <w:r>
-        <w:rPr>
-          <w:lang w:val="es-ES"/>
-        </w:rPr>
-        <w:t xml:space="preserve"> para cambiar</w:t>
+        <w:t>MAXSIZE '|| RTRIM(MAXBYTES/1024)||'K','OFF'))||' ;': Se usa decode para cambiar</w:t>
       </w:r>
       <w:r>
         <w:rPr>
@@ -4365,21 +2792,7 @@
         <w:rPr>
           <w:lang w:val="es-ES"/>
         </w:rPr>
-        <w:t xml:space="preserve">e hace dentro de los </w:t>
-      </w:r>
-      <w:proofErr w:type="spellStart"/>
-      <w:r>
-        <w:rPr>
-          <w:lang w:val="es-ES"/>
-        </w:rPr>
-        <w:t>tempfiles</w:t>
-      </w:r>
-      <w:proofErr w:type="spellEnd"/>
-      <w:r>
-        <w:rPr>
-          <w:lang w:val="es-ES"/>
-        </w:rPr>
-        <w:t>.</w:t>
+        <w:t>e hace dentro de los tempfiles.</w:t>
       </w:r>
     </w:p>
     <w:p>
@@ -4412,19 +2825,11 @@
         </w:rPr>
         <w:t xml:space="preserve"> </w:t>
       </w:r>
-      <w:proofErr w:type="spellStart"/>
-      <w:r>
-        <w:rPr>
-          <w:lang w:val="es-ES"/>
-        </w:rPr>
-        <w:t>tablespaces</w:t>
-      </w:r>
-      <w:proofErr w:type="spellEnd"/>
-      <w:r>
-        <w:rPr>
-          <w:lang w:val="es-ES"/>
-        </w:rPr>
-        <w:t xml:space="preserve"> cuyos archivos posean espacio libre menor a 40MB en total, y luego</w:t>
+      <w:r>
+        <w:rPr>
+          <w:lang w:val="es-ES"/>
+        </w:rPr>
+        <w:t>tablespaces cuyos archivos posean espacio libre menor a 40MB en total, y luego</w:t>
       </w:r>
       <w:r>
         <w:rPr>
@@ -4436,16 +2841,8 @@
         <w:rPr>
           <w:lang w:val="es-ES"/>
         </w:rPr>
-        <w:t xml:space="preserve">elegir el archivo más viejo entre los que se encuentran en dicho </w:t>
-      </w:r>
-      <w:proofErr w:type="spellStart"/>
-      <w:r>
-        <w:rPr>
-          <w:lang w:val="es-ES"/>
-        </w:rPr>
-        <w:t>tablespace</w:t>
-      </w:r>
-      <w:proofErr w:type="spellEnd"/>
+        <w:t>elegir el archivo más viejo entre los que se encuentran en dicho tablespace</w:t>
+      </w:r>
       <w:r>
         <w:rPr>
           <w:lang w:val="es-ES"/>
@@ -4509,16 +2906,20 @@
         <w:rPr>
           <w:lang w:val="es-ES"/>
         </w:rPr>
-        <w:t xml:space="preserve">modo </w:t>
-      </w:r>
-      <w:proofErr w:type="spellStart"/>
-      <w:r>
-        <w:rPr>
-          <w:lang w:val="es-ES"/>
-        </w:rPr>
-        <w:t>placeholder</w:t>
-      </w:r>
-      <w:proofErr w:type="spellEnd"/>
+        <w:t xml:space="preserve">modo placeholder </w:t>
+      </w:r>
+      <w:r>
+        <w:rPr>
+          <w:lang w:val="es-ES"/>
+        </w:rPr>
+        <w:t>m</w:t>
+      </w:r>
+      <w:r>
+        <w:rPr>
+          <w:lang w:val="es-ES"/>
+        </w:rPr>
+        <w:t>ientras se termina la consulta. Básicamente genera el texto</w:t>
+      </w:r>
       <w:r>
         <w:rPr>
           <w:lang w:val="es-ES"/>
@@ -4529,24 +2930,6 @@
         <w:rPr>
           <w:lang w:val="es-ES"/>
         </w:rPr>
-        <w:t>m</w:t>
-      </w:r>
-      <w:r>
-        <w:rPr>
-          <w:lang w:val="es-ES"/>
-        </w:rPr>
-        <w:t>ientras se termina la consulta. Básicamente genera el texto</w:t>
-      </w:r>
-      <w:r>
-        <w:rPr>
-          <w:lang w:val="es-ES"/>
-        </w:rPr>
-        <w:t xml:space="preserve"> </w:t>
-      </w:r>
-      <w:r>
-        <w:rPr>
-          <w:lang w:val="es-ES"/>
-        </w:rPr>
         <w:t>del comando en base a la consulta realizada</w:t>
       </w:r>
       <w:r>
@@ -4568,11 +2951,11 @@
       <w:pPr>
         <w:pStyle w:val="Ttulo1"/>
       </w:pPr>
-      <w:bookmarkStart w:id="3" w:name="_Toc399179256"/>
+      <w:bookmarkStart w:id="2" w:name="_Toc399179256"/>
       <w:r>
         <w:t>Parte E: Estados de Inicialización y Opciones de Apagado de la Base de Datos</w:t>
       </w:r>
-      <w:bookmarkEnd w:id="3"/>
+      <w:bookmarkEnd w:id="2"/>
       <w:r>
         <w:tab/>
       </w:r>
@@ -4593,35 +2976,7 @@
         <w:rPr>
           <w:i/>
         </w:rPr>
-        <w:t xml:space="preserve">no </w:t>
-      </w:r>
-      <w:proofErr w:type="spellStart"/>
-      <w:r>
-        <w:rPr>
-          <w:i/>
-        </w:rPr>
-        <w:t>mount</w:t>
-      </w:r>
-      <w:proofErr w:type="spellEnd"/>
-      <w:r>
-        <w:rPr>
-          <w:i/>
-        </w:rPr>
-        <w:t xml:space="preserve">, </w:t>
-      </w:r>
-      <w:proofErr w:type="spellStart"/>
-      <w:r>
-        <w:rPr>
-          <w:i/>
-        </w:rPr>
-        <w:t>mount</w:t>
-      </w:r>
-      <w:proofErr w:type="spellEnd"/>
-      <w:r>
-        <w:rPr>
-          <w:i/>
-        </w:rPr>
-        <w:t>, open.</w:t>
+        <w:t>no mount, mount, open.</w:t>
       </w:r>
       <w:r>
         <w:t xml:space="preserve"> Describa las operaciones realizadas en cada uno de ellos.</w:t>
@@ -4669,14 +3024,12 @@
       <w:r>
         <w:t xml:space="preserve"> en estado </w:t>
       </w:r>
-      <w:proofErr w:type="spellStart"/>
       <w:r>
         <w:rPr>
           <w:i/>
         </w:rPr>
         <w:t>mount</w:t>
       </w:r>
-      <w:proofErr w:type="spellEnd"/>
       <w:r>
         <w:t>?</w:t>
       </w:r>
@@ -4708,15 +3061,7 @@
         <w:t>O</w:t>
       </w:r>
       <w:r>
-        <w:t xml:space="preserve"> para SRVCTL (cuando Oracle </w:t>
-      </w:r>
-      <w:proofErr w:type="spellStart"/>
-      <w:r>
-        <w:t>Restart</w:t>
-      </w:r>
-      <w:proofErr w:type="spellEnd"/>
-      <w:r>
-        <w:t xml:space="preserve"> está en uso):</w:t>
+        <w:t xml:space="preserve"> para SRVCTL (cuando Oracle Restart está en uso):</w:t>
       </w:r>
     </w:p>
     <w:p>
@@ -4726,63 +3071,11 @@
           <w:lang w:val="en-US"/>
         </w:rPr>
       </w:pPr>
-      <w:proofErr w:type="spellStart"/>
-      <w:proofErr w:type="gramStart"/>
       <w:r>
         <w:rPr>
           <w:lang w:val="en-US"/>
         </w:rPr>
-        <w:t>srvctl</w:t>
-      </w:r>
-      <w:proofErr w:type="spellEnd"/>
-      <w:proofErr w:type="gramEnd"/>
-      <w:r>
-        <w:rPr>
-          <w:lang w:val="en-US"/>
-        </w:rPr>
-        <w:t xml:space="preserve"> start database -</w:t>
-      </w:r>
-      <w:proofErr w:type="spellStart"/>
-      <w:r>
-        <w:rPr>
-          <w:lang w:val="en-US"/>
-        </w:rPr>
-        <w:t>db</w:t>
-      </w:r>
-      <w:proofErr w:type="spellEnd"/>
-      <w:r>
-        <w:rPr>
-          <w:lang w:val="en-US"/>
-        </w:rPr>
-        <w:t xml:space="preserve"> </w:t>
-      </w:r>
-      <w:proofErr w:type="spellStart"/>
-      <w:r>
-        <w:rPr>
-          <w:lang w:val="en-US"/>
-        </w:rPr>
-        <w:t>db_unique_name</w:t>
-      </w:r>
-      <w:proofErr w:type="spellEnd"/>
-      <w:r>
-        <w:rPr>
-          <w:lang w:val="en-US"/>
-        </w:rPr>
-        <w:t xml:space="preserve"> -</w:t>
-      </w:r>
-      <w:proofErr w:type="spellStart"/>
-      <w:r>
-        <w:rPr>
-          <w:lang w:val="en-US"/>
-        </w:rPr>
-        <w:t>startoption</w:t>
-      </w:r>
-      <w:proofErr w:type="spellEnd"/>
-      <w:r>
-        <w:rPr>
-          <w:lang w:val="en-US"/>
-        </w:rPr>
-        <w:t xml:space="preserve"> mount</w:t>
+        <w:t>srvctl start database -db db_unique_name -startoption mount</w:t>
       </w:r>
     </w:p>
     <w:p>
@@ -4808,7 +3101,6 @@
         </w:rPr>
         <w:t xml:space="preserve">á en estado </w:t>
       </w:r>
-      <w:proofErr w:type="spellStart"/>
       <w:r>
         <w:rPr>
           <w:i/>
@@ -4816,28 +3108,18 @@
         </w:rPr>
         <w:t>nomount</w:t>
       </w:r>
-      <w:proofErr w:type="spellEnd"/>
       <w:r>
         <w:rPr>
           <w:lang w:val="es-ES"/>
         </w:rPr>
         <w:t xml:space="preserve">, ¿cuáles serían las instrucciones para llevarla paulatinamente a estado </w:t>
       </w:r>
-      <w:proofErr w:type="spellStart"/>
       <w:r>
         <w:rPr>
           <w:i/>
           <w:lang w:val="es-ES"/>
         </w:rPr>
-        <w:t>mount</w:t>
-      </w:r>
-      <w:proofErr w:type="spellEnd"/>
-      <w:r>
-        <w:rPr>
-          <w:i/>
-          <w:lang w:val="es-ES"/>
-        </w:rPr>
-        <w:t xml:space="preserve"> </w:t>
+        <w:t xml:space="preserve">mount </w:t>
       </w:r>
       <w:r>
         <w:rPr>
@@ -4907,55 +3189,7 @@
           <w:i/>
           <w:lang w:val="es-ES"/>
         </w:rPr>
-        <w:t xml:space="preserve">normal, </w:t>
-      </w:r>
-      <w:proofErr w:type="spellStart"/>
-      <w:r>
-        <w:rPr>
-          <w:i/>
-          <w:lang w:val="es-ES"/>
-        </w:rPr>
-        <w:t>transactional</w:t>
-      </w:r>
-      <w:proofErr w:type="spellEnd"/>
-      <w:r>
-        <w:rPr>
-          <w:i/>
-          <w:lang w:val="es-ES"/>
-        </w:rPr>
-        <w:t xml:space="preserve">, </w:t>
-      </w:r>
-      <w:proofErr w:type="spellStart"/>
-      <w:r>
-        <w:rPr>
-          <w:i/>
-          <w:lang w:val="es-ES"/>
-        </w:rPr>
-        <w:t>inmmediate</w:t>
-      </w:r>
-      <w:proofErr w:type="spellEnd"/>
-      <w:r>
-        <w:rPr>
-          <w:i/>
-          <w:lang w:val="es-ES"/>
-        </w:rPr>
-        <w:t xml:space="preserve">, </w:t>
-      </w:r>
-      <w:proofErr w:type="spellStart"/>
-      <w:r>
-        <w:rPr>
-          <w:i/>
-          <w:lang w:val="es-ES"/>
-        </w:rPr>
-        <w:t>abort</w:t>
-      </w:r>
-      <w:proofErr w:type="spellEnd"/>
-      <w:r>
-        <w:rPr>
-          <w:i/>
-          <w:lang w:val="es-ES"/>
-        </w:rPr>
-        <w:t>.</w:t>
+        <w:t>normal, transactional, inmmediate, abort.</w:t>
       </w:r>
     </w:p>
     <w:p>
@@ -5020,21 +3254,7 @@
           <w:lang w:val="es-ES"/>
         </w:rPr>
         <w:lastRenderedPageBreak/>
-        <w:t xml:space="preserve">TRANSACTIONAL: este modo es usado para hacer un </w:t>
-      </w:r>
-      <w:proofErr w:type="spellStart"/>
-      <w:r>
-        <w:rPr>
-          <w:lang w:val="es-ES"/>
-        </w:rPr>
-        <w:t>shutdown</w:t>
-      </w:r>
-      <w:proofErr w:type="spellEnd"/>
-      <w:r>
-        <w:rPr>
-          <w:lang w:val="es-ES"/>
-        </w:rPr>
-        <w:t xml:space="preserve"> planificado de una</w:t>
+        <w:t>TRANSACTIONAL: este modo es usado para hacer un shutdown planificado de una</w:t>
       </w:r>
       <w:r>
         <w:rPr>
@@ -5046,35 +3266,7 @@
         <w:rPr>
           <w:lang w:val="es-ES"/>
         </w:rPr>
-        <w:t xml:space="preserve">instancia, permitiendo que transacciones activas sean completadas primero. Al hacer un </w:t>
-      </w:r>
-      <w:proofErr w:type="spellStart"/>
-      <w:r>
-        <w:rPr>
-          <w:lang w:val="es-ES"/>
-        </w:rPr>
-        <w:t>transactional</w:t>
-      </w:r>
-      <w:proofErr w:type="spellEnd"/>
-      <w:r>
-        <w:rPr>
-          <w:lang w:val="es-ES"/>
-        </w:rPr>
-        <w:t xml:space="preserve"> </w:t>
-      </w:r>
-      <w:proofErr w:type="spellStart"/>
-      <w:r>
-        <w:rPr>
-          <w:lang w:val="es-ES"/>
-        </w:rPr>
-        <w:t>shutdown</w:t>
-      </w:r>
-      <w:proofErr w:type="spellEnd"/>
-      <w:r>
-        <w:rPr>
-          <w:lang w:val="es-ES"/>
-        </w:rPr>
-        <w:t>:</w:t>
+        <w:t>instancia, permitiendo que transacciones activas sean completadas primero. Al hacer un transactional shutdown:</w:t>
       </w:r>
     </w:p>
     <w:p>
@@ -5155,21 +3347,7 @@
         <w:rPr>
           <w:lang w:val="es-ES"/>
         </w:rPr>
-        <w:t xml:space="preserve">El próximo </w:t>
-      </w:r>
-      <w:proofErr w:type="spellStart"/>
-      <w:r>
-        <w:rPr>
-          <w:lang w:val="es-ES"/>
-        </w:rPr>
-        <w:t>startup</w:t>
-      </w:r>
-      <w:proofErr w:type="spellEnd"/>
-      <w:r>
-        <w:rPr>
-          <w:lang w:val="es-ES"/>
-        </w:rPr>
-        <w:t xml:space="preserve"> de la base de datos no requerirá ningún procedimiento de</w:t>
+        <w:t>El próximo startup de la base de datos no requerirá ningún procedimiento de</w:t>
       </w:r>
       <w:r>
         <w:rPr>
@@ -5194,41 +3372,13 @@
         <w:rPr>
           <w:lang w:val="es-ES"/>
         </w:rPr>
-        <w:t xml:space="preserve">INMEDIATE: usar un </w:t>
-      </w:r>
-      <w:proofErr w:type="spellStart"/>
-      <w:r>
-        <w:rPr>
-          <w:lang w:val="es-ES"/>
-        </w:rPr>
-        <w:t>im</w:t>
-      </w:r>
-      <w:r>
-        <w:rPr>
-          <w:lang w:val="es-ES"/>
-        </w:rPr>
-        <w:t>mediate</w:t>
-      </w:r>
-      <w:proofErr w:type="spellEnd"/>
-      <w:r>
-        <w:rPr>
-          <w:lang w:val="es-ES"/>
-        </w:rPr>
-        <w:t xml:space="preserve"> </w:t>
-      </w:r>
-      <w:proofErr w:type="spellStart"/>
-      <w:r>
-        <w:rPr>
-          <w:lang w:val="es-ES"/>
-        </w:rPr>
-        <w:t>shutdwon</w:t>
-      </w:r>
-      <w:proofErr w:type="spellEnd"/>
-      <w:r>
-        <w:rPr>
-          <w:lang w:val="es-ES"/>
-        </w:rPr>
-        <w:t xml:space="preserve"> solo en las siguientes situaciones:</w:t>
+        <w:t>INMEDIATE: usar un im</w:t>
+      </w:r>
+      <w:r>
+        <w:rPr>
+          <w:lang w:val="es-ES"/>
+        </w:rPr>
+        <w:t>mediate shutdwon solo en las siguientes situaciones:</w:t>
       </w:r>
     </w:p>
     <w:p>
@@ -5242,35 +3392,7 @@
           <w:lang w:val="es-ES"/>
         </w:rPr>
         <w:tab/>
-        <w:t xml:space="preserve">- Para iniciar un </w:t>
-      </w:r>
-      <w:proofErr w:type="spellStart"/>
-      <w:r>
-        <w:rPr>
-          <w:lang w:val="es-ES"/>
-        </w:rPr>
-        <w:t>backup</w:t>
-      </w:r>
-      <w:proofErr w:type="spellEnd"/>
-      <w:r>
-        <w:rPr>
-          <w:lang w:val="es-ES"/>
-        </w:rPr>
-        <w:t xml:space="preserve"> automático e </w:t>
-      </w:r>
-      <w:proofErr w:type="spellStart"/>
-      <w:r>
-        <w:rPr>
-          <w:lang w:val="es-ES"/>
-        </w:rPr>
-        <w:t>inatendido</w:t>
-      </w:r>
-      <w:proofErr w:type="spellEnd"/>
-      <w:r>
-        <w:rPr>
-          <w:lang w:val="es-ES"/>
-        </w:rPr>
-        <w:t>.</w:t>
+        <w:t>- Para iniciar un backup automático e inatendido.</w:t>
       </w:r>
     </w:p>
     <w:p>
@@ -5330,21 +3452,7 @@
         <w:rPr>
           <w:lang w:val="es-ES"/>
         </w:rPr>
-        <w:t xml:space="preserve">no se puede contactar a los usuarios para que se </w:t>
-      </w:r>
-      <w:proofErr w:type="spellStart"/>
-      <w:r>
-        <w:rPr>
-          <w:lang w:val="es-ES"/>
-        </w:rPr>
-        <w:t>se</w:t>
-      </w:r>
-      <w:proofErr w:type="spellEnd"/>
-      <w:r>
-        <w:rPr>
-          <w:lang w:val="es-ES"/>
-        </w:rPr>
-        <w:t xml:space="preserve"> descone</w:t>
+        <w:t>no se puede contactar a los usuarios para que se se descone</w:t>
       </w:r>
       <w:r>
         <w:rPr>
@@ -5382,27 +3490,13 @@
         <w:rPr>
           <w:lang w:val="es-ES"/>
         </w:rPr>
-        <w:t xml:space="preserve"> de datos en </w:t>
-      </w:r>
-      <w:proofErr w:type="spellStart"/>
-      <w:r>
-        <w:rPr>
-          <w:lang w:val="es-ES"/>
-        </w:rPr>
-        <w:t>im</w:t>
-      </w:r>
-      <w:r>
-        <w:rPr>
-          <w:lang w:val="es-ES"/>
-        </w:rPr>
-        <w:t>mediate</w:t>
-      </w:r>
-      <w:proofErr w:type="spellEnd"/>
-      <w:r>
-        <w:rPr>
-          <w:lang w:val="es-ES"/>
-        </w:rPr>
-        <w:t>:</w:t>
+        <w:t xml:space="preserve"> de datos en im</w:t>
+      </w:r>
+      <w:r>
+        <w:rPr>
+          <w:lang w:val="es-ES"/>
+        </w:rPr>
+        <w:t>mediate:</w:t>
       </w:r>
     </w:p>
     <w:p>
@@ -5568,21 +3662,7 @@
         <w:rPr>
           <w:lang w:val="es-ES"/>
         </w:rPr>
-        <w:t xml:space="preserve">El próximo </w:t>
-      </w:r>
-      <w:proofErr w:type="spellStart"/>
-      <w:r>
-        <w:rPr>
-          <w:lang w:val="es-ES"/>
-        </w:rPr>
-        <w:t>startup</w:t>
-      </w:r>
-      <w:proofErr w:type="spellEnd"/>
-      <w:r>
-        <w:rPr>
-          <w:lang w:val="es-ES"/>
-        </w:rPr>
-        <w:t xml:space="preserve"> de la base de datos no requerirá procedimientos de recuperación</w:t>
+        <w:t>El próximo startup de la base de datos no requerirá procedimientos de recuperación</w:t>
       </w:r>
       <w:r>
         <w:rPr>
@@ -5699,21 +3779,7 @@
         <w:rPr>
           <w:lang w:val="es-ES"/>
         </w:rPr>
-        <w:t xml:space="preserve">Al realizar un </w:t>
-      </w:r>
-      <w:proofErr w:type="spellStart"/>
-      <w:r>
-        <w:rPr>
-          <w:lang w:val="es-ES"/>
-        </w:rPr>
-        <w:t>shutdown</w:t>
-      </w:r>
-      <w:proofErr w:type="spellEnd"/>
-      <w:r>
-        <w:rPr>
-          <w:lang w:val="es-ES"/>
-        </w:rPr>
-        <w:t xml:space="preserve"> en este modo:</w:t>
+        <w:t>Al realizar un shutdown en este modo:</w:t>
       </w:r>
     </w:p>
     <w:p>
@@ -5838,21 +3904,7 @@
         <w:rPr>
           <w:lang w:val="es-ES"/>
         </w:rPr>
-        <w:t xml:space="preserve">El próximo </w:t>
-      </w:r>
-      <w:proofErr w:type="spellStart"/>
-      <w:r>
-        <w:rPr>
-          <w:lang w:val="es-ES"/>
-        </w:rPr>
-        <w:t>startup</w:t>
-      </w:r>
-      <w:proofErr w:type="spellEnd"/>
-      <w:r>
-        <w:rPr>
-          <w:lang w:val="es-ES"/>
-        </w:rPr>
-        <w:t xml:space="preserve"> de la base de datos requerirá procedimientos de recuperación</w:t>
+        <w:t>El próximo startup de la base de datos requerirá procedimientos de recuperación</w:t>
       </w:r>
       <w:r>
         <w:rPr>
@@ -6005,11 +4057,11 @@
       <w:pPr>
         <w:pStyle w:val="Ttulo1"/>
       </w:pPr>
-      <w:bookmarkStart w:id="4" w:name="_Toc399179257"/>
+      <w:bookmarkStart w:id="3" w:name="_Toc399179257"/>
       <w:r>
         <w:t>Parte F: Consultas</w:t>
       </w:r>
-      <w:bookmarkEnd w:id="4"/>
+      <w:bookmarkEnd w:id="3"/>
     </w:p>
     <w:p>
       <w:pPr>
@@ -6064,25 +4116,7 @@
           <w:szCs w:val="23"/>
           <w:lang w:val="es-ES"/>
         </w:rPr>
-        <w:t xml:space="preserve">Determinar el tamaño actual del SGA, buffer cache, share pool, </w:t>
-      </w:r>
-      <w:proofErr w:type="spellStart"/>
-      <w:r>
-        <w:rPr>
-          <w:sz w:val="23"/>
-          <w:szCs w:val="23"/>
-          <w:lang w:val="es-ES"/>
-        </w:rPr>
-        <w:t>large</w:t>
-      </w:r>
-      <w:proofErr w:type="spellEnd"/>
-      <w:r>
-        <w:rPr>
-          <w:sz w:val="23"/>
-          <w:szCs w:val="23"/>
-          <w:lang w:val="es-ES"/>
-        </w:rPr>
-        <w:t xml:space="preserve"> pool, red</w:t>
+        <w:t>Determinar el tamaño actual del SGA, buffer cache, share pool, large pool, red</w:t>
       </w:r>
       <w:r>
         <w:rPr>
@@ -6108,27 +4142,23 @@
           <w:szCs w:val="23"/>
           <w:lang w:val="es-ES"/>
         </w:rPr>
-        <w:t xml:space="preserve">show </w:t>
-      </w:r>
-      <w:proofErr w:type="spellStart"/>
-      <w:r>
-        <w:rPr>
-          <w:i/>
-          <w:iCs/>
+        <w:t>show sga</w:t>
+      </w:r>
+      <w:r>
+        <w:rPr>
           <w:sz w:val="23"/>
           <w:szCs w:val="23"/>
           <w:lang w:val="es-ES"/>
         </w:rPr>
-        <w:t>sga</w:t>
-      </w:r>
-      <w:proofErr w:type="spellEnd"/>
+        <w:t>. Vale destacar que el SGA se compone de: los redo lo</w:t>
+      </w:r>
       <w:r>
         <w:rPr>
           <w:sz w:val="23"/>
           <w:szCs w:val="23"/>
           <w:lang w:val="es-ES"/>
         </w:rPr>
-        <w:t>. Vale destacar que el SGA se compone de: los redo lo</w:t>
+        <w:t xml:space="preserve">g buffers, los componentes dinámicos </w:t>
       </w:r>
       <w:r>
         <w:rPr>
@@ -6136,7 +4166,7 @@
           <w:szCs w:val="23"/>
           <w:lang w:val="es-ES"/>
         </w:rPr>
-        <w:t xml:space="preserve">g buffers, los componentes dinámicos </w:t>
+        <w:t xml:space="preserve">del SGA (variable SGA) que incluyen: Shared Pool, Large Pool, Buffer Cache. Los componentes </w:t>
       </w:r>
       <w:r>
         <w:rPr>
@@ -6144,77 +4174,15 @@
           <w:szCs w:val="23"/>
           <w:lang w:val="es-ES"/>
         </w:rPr>
-        <w:t xml:space="preserve">del SGA (variable SGA) que incluyen: </w:t>
-      </w:r>
-      <w:proofErr w:type="spellStart"/>
+        <w:t>estáticos</w:t>
+      </w:r>
       <w:r>
         <w:rPr>
           <w:sz w:val="23"/>
           <w:szCs w:val="23"/>
           <w:lang w:val="es-ES"/>
         </w:rPr>
-        <w:t>Shared</w:t>
-      </w:r>
-      <w:proofErr w:type="spellEnd"/>
-      <w:r>
-        <w:rPr>
-          <w:sz w:val="23"/>
-          <w:szCs w:val="23"/>
-          <w:lang w:val="es-ES"/>
-        </w:rPr>
-        <w:t xml:space="preserve"> Pool, </w:t>
-      </w:r>
-      <w:proofErr w:type="spellStart"/>
-      <w:r>
-        <w:rPr>
-          <w:sz w:val="23"/>
-          <w:szCs w:val="23"/>
-          <w:lang w:val="es-ES"/>
-        </w:rPr>
-        <w:t>Large</w:t>
-      </w:r>
-      <w:proofErr w:type="spellEnd"/>
-      <w:r>
-        <w:rPr>
-          <w:sz w:val="23"/>
-          <w:szCs w:val="23"/>
-          <w:lang w:val="es-ES"/>
-        </w:rPr>
-        <w:t xml:space="preserve"> Pool, Buffer Cache. Los componentes </w:t>
-      </w:r>
-      <w:r>
-        <w:rPr>
-          <w:sz w:val="23"/>
-          <w:szCs w:val="23"/>
-          <w:lang w:val="es-ES"/>
-        </w:rPr>
-        <w:t>estáticos</w:t>
-      </w:r>
-      <w:r>
-        <w:rPr>
-          <w:sz w:val="23"/>
-          <w:szCs w:val="23"/>
-          <w:lang w:val="es-ES"/>
-        </w:rPr>
-        <w:t xml:space="preserve"> (</w:t>
-      </w:r>
-      <w:proofErr w:type="spellStart"/>
-      <w:r>
-        <w:rPr>
-          <w:sz w:val="23"/>
-          <w:szCs w:val="23"/>
-          <w:lang w:val="es-ES"/>
-        </w:rPr>
-        <w:t>fixed</w:t>
-      </w:r>
-      <w:proofErr w:type="spellEnd"/>
-      <w:r>
-        <w:rPr>
-          <w:sz w:val="23"/>
-          <w:szCs w:val="23"/>
-          <w:lang w:val="es-ES"/>
-        </w:rPr>
-        <w:t xml:space="preserve"> SGA) que contiene información acerca del estado de la BD y la instancia.</w:t>
+        <w:t xml:space="preserve"> (fixed SGA) que contiene información acerca del estado de la BD y la instancia.</w:t>
       </w:r>
     </w:p>
     <w:p>
@@ -6543,21 +4511,13 @@
         <w:rPr>
           <w:lang w:val="en-US"/>
         </w:rPr>
-        <w:t xml:space="preserve">SELECT DISTINCT COL.COLUMN_NAME, </w:t>
-      </w:r>
-      <w:proofErr w:type="gramStart"/>
+        <w:t xml:space="preserve">SELECT </w:t>
+      </w:r>
       <w:r>
         <w:rPr>
           <w:lang w:val="en-US"/>
         </w:rPr>
-        <w:t>DECODE(</w:t>
-      </w:r>
-      <w:proofErr w:type="gramEnd"/>
-      <w:r>
-        <w:rPr>
-          <w:lang w:val="en-US"/>
-        </w:rPr>
-        <w:t>CON.CONSTRAINT_TYPE, 'P', 'NO','YES')</w:t>
+        <w:t>TABLE_NAME, COLUMN_NAME, NULLABLE</w:t>
       </w:r>
     </w:p>
     <w:p>
@@ -6573,7 +4533,7 @@
         <w:rPr>
           <w:lang w:val="en-US"/>
         </w:rPr>
-        <w:t>FROM ALL_IND_COLUMNS COL, ALL_CONSTRAINTS CON</w:t>
+        <w:t>FROM ALL_TAB_COLUMNS</w:t>
       </w:r>
     </w:p>
     <w:p>
@@ -6589,21 +4549,7 @@
         <w:rPr>
           <w:lang w:val="en-US"/>
         </w:rPr>
-        <w:t>WHERE COL.TABLE_NAME=CON.TABLE_NAME AND COL.TABLE_NAME=</w:t>
-      </w:r>
-      <w:proofErr w:type="spellStart"/>
-      <w:r>
-        <w:rPr>
-          <w:lang w:val="en-US"/>
-        </w:rPr>
-        <w:t>table_name</w:t>
-      </w:r>
-      <w:proofErr w:type="spellEnd"/>
-      <w:r>
-        <w:rPr>
-          <w:lang w:val="en-US"/>
-        </w:rPr>
-        <w:t xml:space="preserve"> AND COL.OWNER=owner;</w:t>
+        <w:t>WHERE TABLE_NAME=table_name AND OWNER=owner;</w:t>
       </w:r>
     </w:p>
     <w:p>
@@ -6612,7 +4558,23 @@
         <w:spacing w:line="240" w:lineRule="auto"/>
         <w:jc w:val="both"/>
         <w:rPr>
-          <w:lang w:val="en-US"/>
+          <w:lang w:val="es-ES"/>
+        </w:rPr>
+      </w:pPr>
+      <w:r>
+        <w:rPr>
+          <w:lang w:val="es-ES"/>
+        </w:rPr>
+        <w:t>-- table_name y owner son el nombre de la tabla y su dueño respectivamente.</w:t>
+      </w:r>
+    </w:p>
+    <w:p>
+      <w:pPr>
+        <w:pStyle w:val="Normal1"/>
+        <w:spacing w:line="240" w:lineRule="auto"/>
+        <w:jc w:val="both"/>
+        <w:rPr>
+          <w:lang w:val="es-ES"/>
         </w:rPr>
       </w:pPr>
     </w:p>
@@ -6665,7 +4627,25 @@
         <w:rPr>
           <w:lang w:val="en-US"/>
         </w:rPr>
-        <w:t xml:space="preserve">SELECT CONSTRAINT_NAME, CONSTRAINT_TYPE </w:t>
+        <w:t xml:space="preserve">SELECT </w:t>
+      </w:r>
+      <w:r>
+        <w:rPr>
+          <w:lang w:val="en-US"/>
+        </w:rPr>
+        <w:t xml:space="preserve">TABLE_NAME, </w:t>
+      </w:r>
+      <w:r>
+        <w:rPr>
+          <w:lang w:val="en-US"/>
+        </w:rPr>
+        <w:t>CONSTRAINT_NA</w:t>
+      </w:r>
+      <w:r>
+        <w:rPr>
+          <w:lang w:val="en-US"/>
+        </w:rPr>
+        <w:t>ME, CONSTRAINT_TYPE</w:t>
       </w:r>
     </w:p>
     <w:p>
@@ -6697,16 +4677,28 @@
         <w:rPr>
           <w:lang w:val="en-US"/>
         </w:rPr>
-        <w:t>WHERE OWNER=owner AND TABLE_NAME=</w:t>
-      </w:r>
-      <w:proofErr w:type="spellStart"/>
+        <w:t xml:space="preserve">WHERE </w:t>
+      </w:r>
       <w:r>
         <w:rPr>
           <w:lang w:val="en-US"/>
         </w:rPr>
-        <w:t>table_name</w:t>
-      </w:r>
-      <w:proofErr w:type="spellEnd"/>
+        <w:t xml:space="preserve">TABLE_NAME=table_name AND </w:t>
+      </w:r>
+      <w:bookmarkStart w:id="4" w:name="_GoBack"/>
+      <w:bookmarkEnd w:id="4"/>
+      <w:r>
+        <w:rPr>
+          <w:lang w:val="en-US"/>
+        </w:rPr>
+        <w:t>OWNER</w:t>
+      </w:r>
+      <w:r>
+        <w:rPr>
+          <w:lang w:val="en-US"/>
+        </w:rPr>
+        <w:t>=owner</w:t>
+      </w:r>
       <w:r>
         <w:rPr>
           <w:lang w:val="en-US"/>
@@ -6720,7 +4712,33 @@
         <w:spacing w:line="240" w:lineRule="auto"/>
         <w:jc w:val="both"/>
         <w:rPr>
-          <w:lang w:val="en-US"/>
+          <w:lang w:val="es-ES"/>
+        </w:rPr>
+      </w:pPr>
+      <w:r>
+        <w:rPr>
+          <w:lang w:val="es-ES"/>
+        </w:rPr>
+        <w:t>-- table_name y owner son el nombre de la tabla y su dueño respectivamente.</w:t>
+      </w:r>
+    </w:p>
+    <w:p>
+      <w:pPr>
+        <w:pStyle w:val="Normal1"/>
+        <w:spacing w:line="240" w:lineRule="auto"/>
+        <w:jc w:val="both"/>
+        <w:rPr>
+          <w:lang w:val="es-ES"/>
+        </w:rPr>
+      </w:pPr>
+    </w:p>
+    <w:p>
+      <w:pPr>
+        <w:pStyle w:val="Normal1"/>
+        <w:spacing w:line="240" w:lineRule="auto"/>
+        <w:jc w:val="both"/>
+        <w:rPr>
+          <w:lang w:val="es-ES"/>
         </w:rPr>
       </w:pPr>
     </w:p>
@@ -6861,21 +4879,7 @@
         <w:rPr>
           <w:lang w:val="en-US"/>
         </w:rPr>
-        <w:t xml:space="preserve">SELECT </w:t>
-      </w:r>
-      <w:proofErr w:type="gramStart"/>
-      <w:r>
-        <w:rPr>
-          <w:lang w:val="en-US"/>
-        </w:rPr>
-        <w:t>COUNT(</w:t>
-      </w:r>
-      <w:proofErr w:type="gramEnd"/>
-      <w:r>
-        <w:rPr>
-          <w:lang w:val="en-US"/>
-        </w:rPr>
-        <w:t>USERNAME) AS NRO_DE_SESIONES</w:t>
+        <w:t>SELECT COUNT(USERNAME) AS NRO_DE_SESIONES</w:t>
       </w:r>
     </w:p>
     <w:p>
@@ -7686,6 +5690,118 @@
     </w:lvl>
   </w:abstractNum>
   <w:abstractNum w:abstractNumId="6">
+    <w:nsid w:val="2A5F2DE0"/>
+    <w:multiLevelType w:val="hybridMultilevel"/>
+    <w:tmpl w:val="37201B2A"/>
+    <w:lvl w:ilvl="0" w:tplc="36B2C60C">
+      <w:numFmt w:val="bullet"/>
+      <w:lvlText w:val=""/>
+      <w:lvlJc w:val="left"/>
+      <w:pPr>
+        <w:ind w:left="720" w:hanging="360"/>
+      </w:pPr>
+      <w:rPr>
+        <w:rFonts w:ascii="Wingdings" w:eastAsia="Arial" w:hAnsi="Wingdings" w:cs="Arial" w:hint="default"/>
+      </w:rPr>
+    </w:lvl>
+    <w:lvl w:ilvl="1" w:tplc="0C0A0003" w:tentative="1">
+      <w:start w:val="1"/>
+      <w:numFmt w:val="bullet"/>
+      <w:lvlText w:val="o"/>
+      <w:lvlJc w:val="left"/>
+      <w:pPr>
+        <w:ind w:left="1440" w:hanging="360"/>
+      </w:pPr>
+      <w:rPr>
+        <w:rFonts w:ascii="Courier New" w:hAnsi="Courier New" w:cs="Courier New" w:hint="default"/>
+      </w:rPr>
+    </w:lvl>
+    <w:lvl w:ilvl="2" w:tplc="0C0A0005" w:tentative="1">
+      <w:start w:val="1"/>
+      <w:numFmt w:val="bullet"/>
+      <w:lvlText w:val=""/>
+      <w:lvlJc w:val="left"/>
+      <w:pPr>
+        <w:ind w:left="2160" w:hanging="360"/>
+      </w:pPr>
+      <w:rPr>
+        <w:rFonts w:ascii="Wingdings" w:hAnsi="Wingdings" w:hint="default"/>
+      </w:rPr>
+    </w:lvl>
+    <w:lvl w:ilvl="3" w:tplc="0C0A0001" w:tentative="1">
+      <w:start w:val="1"/>
+      <w:numFmt w:val="bullet"/>
+      <w:lvlText w:val=""/>
+      <w:lvlJc w:val="left"/>
+      <w:pPr>
+        <w:ind w:left="2880" w:hanging="360"/>
+      </w:pPr>
+      <w:rPr>
+        <w:rFonts w:ascii="Symbol" w:hAnsi="Symbol" w:hint="default"/>
+      </w:rPr>
+    </w:lvl>
+    <w:lvl w:ilvl="4" w:tplc="0C0A0003" w:tentative="1">
+      <w:start w:val="1"/>
+      <w:numFmt w:val="bullet"/>
+      <w:lvlText w:val="o"/>
+      <w:lvlJc w:val="left"/>
+      <w:pPr>
+        <w:ind w:left="3600" w:hanging="360"/>
+      </w:pPr>
+      <w:rPr>
+        <w:rFonts w:ascii="Courier New" w:hAnsi="Courier New" w:cs="Courier New" w:hint="default"/>
+      </w:rPr>
+    </w:lvl>
+    <w:lvl w:ilvl="5" w:tplc="0C0A0005" w:tentative="1">
+      <w:start w:val="1"/>
+      <w:numFmt w:val="bullet"/>
+      <w:lvlText w:val=""/>
+      <w:lvlJc w:val="left"/>
+      <w:pPr>
+        <w:ind w:left="4320" w:hanging="360"/>
+      </w:pPr>
+      <w:rPr>
+        <w:rFonts w:ascii="Wingdings" w:hAnsi="Wingdings" w:hint="default"/>
+      </w:rPr>
+    </w:lvl>
+    <w:lvl w:ilvl="6" w:tplc="0C0A0001" w:tentative="1">
+      <w:start w:val="1"/>
+      <w:numFmt w:val="bullet"/>
+      <w:lvlText w:val=""/>
+      <w:lvlJc w:val="left"/>
+      <w:pPr>
+        <w:ind w:left="5040" w:hanging="360"/>
+      </w:pPr>
+      <w:rPr>
+        <w:rFonts w:ascii="Symbol" w:hAnsi="Symbol" w:hint="default"/>
+      </w:rPr>
+    </w:lvl>
+    <w:lvl w:ilvl="7" w:tplc="0C0A0003" w:tentative="1">
+      <w:start w:val="1"/>
+      <w:numFmt w:val="bullet"/>
+      <w:lvlText w:val="o"/>
+      <w:lvlJc w:val="left"/>
+      <w:pPr>
+        <w:ind w:left="5760" w:hanging="360"/>
+      </w:pPr>
+      <w:rPr>
+        <w:rFonts w:ascii="Courier New" w:hAnsi="Courier New" w:cs="Courier New" w:hint="default"/>
+      </w:rPr>
+    </w:lvl>
+    <w:lvl w:ilvl="8" w:tplc="0C0A0005" w:tentative="1">
+      <w:start w:val="1"/>
+      <w:numFmt w:val="bullet"/>
+      <w:lvlText w:val=""/>
+      <w:lvlJc w:val="left"/>
+      <w:pPr>
+        <w:ind w:left="6480" w:hanging="360"/>
+      </w:pPr>
+      <w:rPr>
+        <w:rFonts w:ascii="Wingdings" w:hAnsi="Wingdings" w:hint="default"/>
+      </w:rPr>
+    </w:lvl>
+  </w:abstractNum>
+  <w:abstractNum w:abstractNumId="7">
     <w:nsid w:val="39F06E3B"/>
     <w:multiLevelType w:val="hybridMultilevel"/>
     <w:tmpl w:val="58FC2E78"/>
@@ -7771,7 +5887,119 @@
       </w:pPr>
     </w:lvl>
   </w:abstractNum>
-  <w:abstractNum w:abstractNumId="7">
+  <w:abstractNum w:abstractNumId="8">
+    <w:nsid w:val="3BA02C7C"/>
+    <w:multiLevelType w:val="hybridMultilevel"/>
+    <w:tmpl w:val="6B54F09C"/>
+    <w:lvl w:ilvl="0" w:tplc="A95A96B6">
+      <w:numFmt w:val="bullet"/>
+      <w:lvlText w:val=""/>
+      <w:lvlJc w:val="left"/>
+      <w:pPr>
+        <w:ind w:left="720" w:hanging="360"/>
+      </w:pPr>
+      <w:rPr>
+        <w:rFonts w:ascii="Wingdings" w:eastAsia="Arial" w:hAnsi="Wingdings" w:cs="Arial" w:hint="default"/>
+      </w:rPr>
+    </w:lvl>
+    <w:lvl w:ilvl="1" w:tplc="0C0A0003" w:tentative="1">
+      <w:start w:val="1"/>
+      <w:numFmt w:val="bullet"/>
+      <w:lvlText w:val="o"/>
+      <w:lvlJc w:val="left"/>
+      <w:pPr>
+        <w:ind w:left="1440" w:hanging="360"/>
+      </w:pPr>
+      <w:rPr>
+        <w:rFonts w:ascii="Courier New" w:hAnsi="Courier New" w:cs="Courier New" w:hint="default"/>
+      </w:rPr>
+    </w:lvl>
+    <w:lvl w:ilvl="2" w:tplc="0C0A0005" w:tentative="1">
+      <w:start w:val="1"/>
+      <w:numFmt w:val="bullet"/>
+      <w:lvlText w:val=""/>
+      <w:lvlJc w:val="left"/>
+      <w:pPr>
+        <w:ind w:left="2160" w:hanging="360"/>
+      </w:pPr>
+      <w:rPr>
+        <w:rFonts w:ascii="Wingdings" w:hAnsi="Wingdings" w:hint="default"/>
+      </w:rPr>
+    </w:lvl>
+    <w:lvl w:ilvl="3" w:tplc="0C0A0001" w:tentative="1">
+      <w:start w:val="1"/>
+      <w:numFmt w:val="bullet"/>
+      <w:lvlText w:val=""/>
+      <w:lvlJc w:val="left"/>
+      <w:pPr>
+        <w:ind w:left="2880" w:hanging="360"/>
+      </w:pPr>
+      <w:rPr>
+        <w:rFonts w:ascii="Symbol" w:hAnsi="Symbol" w:hint="default"/>
+      </w:rPr>
+    </w:lvl>
+    <w:lvl w:ilvl="4" w:tplc="0C0A0003" w:tentative="1">
+      <w:start w:val="1"/>
+      <w:numFmt w:val="bullet"/>
+      <w:lvlText w:val="o"/>
+      <w:lvlJc w:val="left"/>
+      <w:pPr>
+        <w:ind w:left="3600" w:hanging="360"/>
+      </w:pPr>
+      <w:rPr>
+        <w:rFonts w:ascii="Courier New" w:hAnsi="Courier New" w:cs="Courier New" w:hint="default"/>
+      </w:rPr>
+    </w:lvl>
+    <w:lvl w:ilvl="5" w:tplc="0C0A0005" w:tentative="1">
+      <w:start w:val="1"/>
+      <w:numFmt w:val="bullet"/>
+      <w:lvlText w:val=""/>
+      <w:lvlJc w:val="left"/>
+      <w:pPr>
+        <w:ind w:left="4320" w:hanging="360"/>
+      </w:pPr>
+      <w:rPr>
+        <w:rFonts w:ascii="Wingdings" w:hAnsi="Wingdings" w:hint="default"/>
+      </w:rPr>
+    </w:lvl>
+    <w:lvl w:ilvl="6" w:tplc="0C0A0001" w:tentative="1">
+      <w:start w:val="1"/>
+      <w:numFmt w:val="bullet"/>
+      <w:lvlText w:val=""/>
+      <w:lvlJc w:val="left"/>
+      <w:pPr>
+        <w:ind w:left="5040" w:hanging="360"/>
+      </w:pPr>
+      <w:rPr>
+        <w:rFonts w:ascii="Symbol" w:hAnsi="Symbol" w:hint="default"/>
+      </w:rPr>
+    </w:lvl>
+    <w:lvl w:ilvl="7" w:tplc="0C0A0003" w:tentative="1">
+      <w:start w:val="1"/>
+      <w:numFmt w:val="bullet"/>
+      <w:lvlText w:val="o"/>
+      <w:lvlJc w:val="left"/>
+      <w:pPr>
+        <w:ind w:left="5760" w:hanging="360"/>
+      </w:pPr>
+      <w:rPr>
+        <w:rFonts w:ascii="Courier New" w:hAnsi="Courier New" w:cs="Courier New" w:hint="default"/>
+      </w:rPr>
+    </w:lvl>
+    <w:lvl w:ilvl="8" w:tplc="0C0A0005" w:tentative="1">
+      <w:start w:val="1"/>
+      <w:numFmt w:val="bullet"/>
+      <w:lvlText w:val=""/>
+      <w:lvlJc w:val="left"/>
+      <w:pPr>
+        <w:ind w:left="6480" w:hanging="360"/>
+      </w:pPr>
+      <w:rPr>
+        <w:rFonts w:ascii="Wingdings" w:hAnsi="Wingdings" w:hint="default"/>
+      </w:rPr>
+    </w:lvl>
+  </w:abstractNum>
+  <w:abstractNum w:abstractNumId="9">
     <w:nsid w:val="503007D7"/>
     <w:multiLevelType w:val="multilevel"/>
     <w:tmpl w:val="59FA4F34"/>
@@ -7892,7 +6120,7 @@
       </w:rPr>
     </w:lvl>
   </w:abstractNum>
-  <w:abstractNum w:abstractNumId="8">
+  <w:abstractNum w:abstractNumId="10">
     <w:nsid w:val="5D6C3803"/>
     <w:multiLevelType w:val="hybridMultilevel"/>
     <w:tmpl w:val="4462B58C"/>
@@ -8005,7 +6233,7 @@
       </w:rPr>
     </w:lvl>
   </w:abstractNum>
-  <w:abstractNum w:abstractNumId="9">
+  <w:abstractNum w:abstractNumId="11">
     <w:nsid w:val="5ECC7E53"/>
     <w:multiLevelType w:val="hybridMultilevel"/>
     <w:tmpl w:val="541E625C"/>
@@ -8118,7 +6346,7 @@
       </w:rPr>
     </w:lvl>
   </w:abstractNum>
-  <w:abstractNum w:abstractNumId="10">
+  <w:abstractNum w:abstractNumId="12">
     <w:nsid w:val="649B4940"/>
     <w:multiLevelType w:val="hybridMultilevel"/>
     <w:tmpl w:val="2C7AD39C"/>
@@ -8207,7 +6435,7 @@
       </w:pPr>
     </w:lvl>
   </w:abstractNum>
-  <w:abstractNum w:abstractNumId="11">
+  <w:abstractNum w:abstractNumId="13">
     <w:nsid w:val="6DEB1E90"/>
     <w:multiLevelType w:val="hybridMultilevel"/>
     <w:tmpl w:val="7EF4D882"/>
@@ -8320,7 +6548,7 @@
       </w:rPr>
     </w:lvl>
   </w:abstractNum>
-  <w:abstractNum w:abstractNumId="12">
+  <w:abstractNum w:abstractNumId="14">
     <w:nsid w:val="6F2E0467"/>
     <w:multiLevelType w:val="hybridMultilevel"/>
     <w:tmpl w:val="3E9C34C2"/>
@@ -8433,7 +6661,7 @@
       </w:rPr>
     </w:lvl>
   </w:abstractNum>
-  <w:abstractNum w:abstractNumId="13">
+  <w:abstractNum w:abstractNumId="15">
     <w:nsid w:val="746B75B9"/>
     <w:multiLevelType w:val="hybridMultilevel"/>
     <w:tmpl w:val="C38C869A"/>
@@ -8523,13 +6751,13 @@
     </w:lvl>
   </w:abstractNum>
   <w:num w:numId="1">
-    <w:abstractNumId w:val="11"/>
+    <w:abstractNumId w:val="13"/>
   </w:num>
   <w:num w:numId="2">
-    <w:abstractNumId w:val="7"/>
+    <w:abstractNumId w:val="9"/>
   </w:num>
   <w:num w:numId="3">
-    <w:abstractNumId w:val="6"/>
+    <w:abstractNumId w:val="7"/>
   </w:num>
   <w:num w:numId="4">
     <w:abstractNumId w:val="1"/>
@@ -8538,31 +6766,37 @@
     <w:abstractNumId w:val="2"/>
   </w:num>
   <w:num w:numId="6">
-    <w:abstractNumId w:val="8"/>
+    <w:abstractNumId w:val="10"/>
   </w:num>
   <w:num w:numId="7">
     <w:abstractNumId w:val="5"/>
   </w:num>
   <w:num w:numId="8">
-    <w:abstractNumId w:val="9"/>
+    <w:abstractNumId w:val="11"/>
   </w:num>
   <w:num w:numId="9">
-    <w:abstractNumId w:val="12"/>
+    <w:abstractNumId w:val="14"/>
   </w:num>
   <w:num w:numId="10">
     <w:abstractNumId w:val="3"/>
   </w:num>
   <w:num w:numId="11">
-    <w:abstractNumId w:val="10"/>
+    <w:abstractNumId w:val="12"/>
   </w:num>
   <w:num w:numId="12">
     <w:abstractNumId w:val="0"/>
   </w:num>
   <w:num w:numId="13">
-    <w:abstractNumId w:val="13"/>
+    <w:abstractNumId w:val="15"/>
   </w:num>
   <w:num w:numId="14">
     <w:abstractNumId w:val="4"/>
+  </w:num>
+  <w:num w:numId="15">
+    <w:abstractNumId w:val="8"/>
+  </w:num>
+  <w:num w:numId="16">
+    <w:abstractNumId w:val="6"/>
   </w:num>
 </w:numbering>
 </file>
@@ -10351,7 +8585,7 @@
 </file>
 
 <file path=customXml/itemProps1.xml><?xml version="1.0" encoding="utf-8"?>
-<ds:datastoreItem xmlns:ds="http://schemas.openxmlformats.org/officeDocument/2006/customXml" ds:itemID="{719483DC-026C-47D0-99FA-517F498902A8}">
+<ds:datastoreItem xmlns:ds="http://schemas.openxmlformats.org/officeDocument/2006/customXml" ds:itemID="{5FD79C0C-E920-441E-8DB2-A4B88CB0E0EE}">
   <ds:schemaRefs>
     <ds:schemaRef ds:uri="http://schemas.openxmlformats.org/officeDocument/2006/bibliography"/>
   </ds:schemaRefs>

</xml_diff>